<commit_message>
Updated the Handout to incorporate latest changes
* Updated the introduction to pull in the right chef version 12.5.1
* Updated to the new resources example
* Updated the ChefSpec examples
</commit_message>
<xml_diff>
--- a/Chef_Intermediate_Topics-StudentHandouts-v1.2.1.docx
+++ b/Chef_Intermediate_Topics-StudentHandouts-v1.2.1.docx
@@ -22,7 +22,7 @@
           <w:lang w:eastAsia="en-US"/>
         </w:rPr>
         <w:drawing>
-          <wp:inline distT="0" distB="0" distL="0" distR="0" wp14:anchorId="1AB781CA" wp14:editId="21F11C55">
+          <wp:inline distT="0" distB="0" distL="0" distR="0" wp14:anchorId="6F60A858" wp14:editId="6A27225D">
             <wp:extent cx="4626187" cy="1656301"/>
             <wp:effectExtent l="0" t="0" r="0" b="0"/>
             <wp:docPr id="2" name="Picture 1"/>
@@ -82,7 +82,7 @@
           <w:lang w:eastAsia="en-US"/>
         </w:rPr>
         <w:drawing>
-          <wp:inline distT="0" distB="0" distL="0" distR="0" wp14:anchorId="038DE9FD" wp14:editId="00E61BE6">
+          <wp:inline distT="0" distB="0" distL="0" distR="0" wp14:anchorId="7A5E4749" wp14:editId="0DE1C53E">
             <wp:extent cx="4612640" cy="1555851"/>
             <wp:effectExtent l="0" t="0" r="10160" b="0"/>
             <wp:docPr id="8" name="Picture 2"/>
@@ -198,7 +198,7 @@
           <w:lang w:eastAsia="en-US"/>
         </w:rPr>
         <w:drawing>
-          <wp:inline distT="0" distB="0" distL="0" distR="0" wp14:anchorId="1F267B71" wp14:editId="225A52E1">
+          <wp:inline distT="0" distB="0" distL="0" distR="0" wp14:anchorId="2958899B" wp14:editId="44A3CDFC">
             <wp:extent cx="3535680" cy="2310598"/>
             <wp:effectExtent l="0" t="0" r="0" b="1270"/>
             <wp:docPr id="14" name="Picture 5"/>
@@ -319,7 +319,7 @@
           <w:lang w:eastAsia="en-US"/>
         </w:rPr>
         <w:drawing>
-          <wp:inline distT="0" distB="0" distL="0" distR="0" wp14:anchorId="70496DE6" wp14:editId="69104088">
+          <wp:inline distT="0" distB="0" distL="0" distR="0" wp14:anchorId="5B220BBF" wp14:editId="44297800">
             <wp:extent cx="6172200" cy="1666824"/>
             <wp:effectExtent l="0" t="0" r="0" b="10160"/>
             <wp:docPr id="12" name="Picture 3"/>
@@ -380,7 +380,7 @@
         </w:rPr>
         <w:lastRenderedPageBreak/>
         <w:drawing>
-          <wp:inline distT="0" distB="0" distL="0" distR="0" wp14:anchorId="7CEA3A47" wp14:editId="39631921">
+          <wp:inline distT="0" distB="0" distL="0" distR="0" wp14:anchorId="05ED7B22" wp14:editId="029986BF">
             <wp:extent cx="4013401" cy="1673013"/>
             <wp:effectExtent l="0" t="0" r="0" b="3810"/>
             <wp:docPr id="4" name="Picture 2"/>
@@ -440,7 +440,7 @@
           <w:lang w:eastAsia="en-US"/>
         </w:rPr>
         <w:drawing>
-          <wp:inline distT="0" distB="0" distL="0" distR="0" wp14:anchorId="3280B491" wp14:editId="1E224BF5">
+          <wp:inline distT="0" distB="0" distL="0" distR="0" wp14:anchorId="56D2F420" wp14:editId="75EC45F1">
             <wp:extent cx="4025900" cy="1883249"/>
             <wp:effectExtent l="0" t="0" r="0" b="0"/>
             <wp:docPr id="13" name="Picture 4"/>
@@ -605,7 +605,10 @@
         <w:t xml:space="preserve">\ </w:t>
       </w:r>
       <w:r>
-        <w:t>--sudo -x chef -P chef –N node1 –r 'role[web]' --bootstrap-version 12.3.0</w:t>
+        <w:t xml:space="preserve">--sudo -x chef -P chef –N node1 –r 'role[web]' --bootstrap-version </w:t>
+      </w:r>
+      <w:r>
+        <w:t>12.5.1</w:t>
       </w:r>
     </w:p>
     <w:p>
@@ -686,7 +689,7 @@
         <mc:AlternateContent>
           <mc:Choice Requires="wpg">
             <w:drawing>
-              <wp:anchor distT="0" distB="0" distL="114300" distR="114300" simplePos="0" relativeHeight="251659264" behindDoc="0" locked="0" layoutInCell="1" allowOverlap="1" wp14:anchorId="5097F16E" wp14:editId="4D896CF8">
+              <wp:anchor distT="0" distB="0" distL="114300" distR="114300" simplePos="0" relativeHeight="251659264" behindDoc="0" locked="0" layoutInCell="1" allowOverlap="1" wp14:anchorId="044428FD" wp14:editId="45E51DE5">
                 <wp:simplePos x="0" y="0"/>
                 <wp:positionH relativeFrom="column">
                   <wp:posOffset>26670</wp:posOffset>
@@ -805,9 +808,9 @@
               </wp:anchor>
             </w:drawing>
           </mc:Choice>
-          <mc:Fallback xmlns:w15="http://schemas.microsoft.com/office/word/2012/wordml">
+          <mc:Fallback>
             <w:pict>
-              <v:group w14:anchorId="26DA83FE" id="Group 9" o:spid="_x0000_s1026" style="position:absolute;margin-left:2.1pt;margin-top:17.35pt;width:489.75pt;height:124.75pt;z-index:251659264;mso-width-relative:margin;mso-height-relative:margin" coordsize="67030,16846" o:gfxdata="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">
+              <v:group id="Group 9" o:spid="_x0000_s1026" style="position:absolute;margin-left:2.1pt;margin-top:17.35pt;width:489.75pt;height:124.75pt;z-index:251659264;mso-width-relative:margin;mso-height-relative:margin" coordsize="6703060,1684655" o:gfxdata="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">
                 <v:shapetype id="_x0000_t75" coordsize="21600,21600" o:spt="75" o:preferrelative="t" path="m@4@5l@4@11@9@11@9@5xe" filled="f" stroked="f">
                   <v:stroke joinstyle="miter"/>
                   <v:formulas>
@@ -827,11 +830,11 @@
                   <v:path o:extrusionok="f" gradientshapeok="t" o:connecttype="rect"/>
                   <o:lock v:ext="edit" aspectratio="t"/>
                 </v:shapetype>
-                <v:shape id="Picture 3" o:spid="_x0000_s1027" type="#_x0000_t75" style="position:absolute;top:190;width:32169;height:16656;visibility:visible;mso-wrap-style:square" o:gfxdata="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" stroked="t" strokecolor="black [3213]" strokeweight=".25pt">
+                <v:shape id="Picture 3" o:spid="_x0000_s1027" type="#_x0000_t75" style="position:absolute;top:19050;width:3216910;height:1665605;visibility:visible;mso-wrap-style:square" o:gfxdata="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" stroked="t" strokecolor="black [3213]" strokeweight=".25pt">
                   <v:imagedata r:id="rId17" o:title=""/>
                   <v:path arrowok="t"/>
                 </v:shape>
-                <v:shape id="Picture 7" o:spid="_x0000_s1028" type="#_x0000_t75" style="position:absolute;left:32772;width:34258;height:16840;visibility:visible;mso-wrap-style:square" o:gfxdata="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" stroked="t" strokecolor="black [3213]" strokeweight=".25pt">
+                <v:shape id="Picture 7" o:spid="_x0000_s1028" type="#_x0000_t75" style="position:absolute;left:3277235;width:3425825;height:1684020;visibility:visible;mso-wrap-style:square" o:gfxdata="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" stroked="t" strokecolor="black [3213]" strokeweight=".25pt">
                   <v:imagedata r:id="rId18" o:title=""/>
                   <v:path arrowok="t"/>
                 </v:shape>
@@ -862,7 +865,6 @@
         <w:pStyle w:val="Heading1"/>
       </w:pPr>
       <w:r>
-        <w:lastRenderedPageBreak/>
         <w:t>Building Custom Resources</w:t>
       </w:r>
     </w:p>
@@ -965,13 +967,143 @@
         <w:pStyle w:val="Commands"/>
       </w:pPr>
       <w:r>
-        <w:t>action</w:t>
-      </w:r>
-      <w:r>
-        <w:t>s</w:t>
-      </w:r>
-      <w:r>
-        <w:t xml:space="preserve"> :create </w:t>
+        <w:t>default_action :create</w:t>
+      </w:r>
+    </w:p>
+    <w:p>
+      <w:pPr>
+        <w:pStyle w:val="Commands"/>
+      </w:pPr>
+      <w:r>
+        <w:t xml:space="preserve">action :create </w:t>
+      </w:r>
+      <w:r>
+        <w:rPr>
+          <w:bCs/>
+        </w:rPr>
+        <w:t>do</w:t>
+      </w:r>
+    </w:p>
+    <w:p>
+      <w:pPr>
+        <w:pStyle w:val="Commands"/>
+      </w:pPr>
+      <w:r>
+        <w:t xml:space="preserve">  puts "My name is </w:t>
+      </w:r>
+      <w:r>
+        <w:rPr>
+          <w:bCs/>
+        </w:rPr>
+        <w:t>#{</w:t>
+      </w:r>
+      <w:r>
+        <w:t>new_resource.name</w:t>
+      </w:r>
+      <w:r>
+        <w:rPr>
+          <w:bCs/>
+        </w:rPr>
+        <w:t>}</w:t>
+      </w:r>
+      <w:r>
+        <w:t>"</w:t>
+      </w:r>
+    </w:p>
+    <w:p>
+      <w:pPr>
+        <w:pStyle w:val="Commands"/>
+      </w:pPr>
+      <w:r>
+        <w:rPr>
+          <w:bCs/>
+        </w:rPr>
+        <w:t>end</w:t>
+      </w:r>
+    </w:p>
+    <w:p>
+      <w:pPr>
+        <w:pStyle w:val="Commands"/>
+        <w:rPr>
+          <w:b/>
+        </w:rPr>
+      </w:pPr>
+    </w:p>
+    <w:p>
+      <w:pPr>
+        <w:pStyle w:val="Commands"/>
+        <w:rPr>
+          <w:b/>
+          <w:color w:val="auto"/>
+        </w:rPr>
+      </w:pPr>
+      <w:r>
+        <w:rPr>
+          <w:b/>
+          <w:color w:val="auto"/>
+        </w:rPr>
+        <w:t>cookbooks/apache/recipes/default.rb</w:t>
+      </w:r>
+    </w:p>
+    <w:p>
+      <w:pPr>
+        <w:pStyle w:val="Commands"/>
+      </w:pPr>
+      <w:r>
+        <w:t># Enable an Apache Virtualhost</w:t>
+      </w:r>
+    </w:p>
+    <w:p>
+      <w:pPr>
+        <w:pStyle w:val="Commands"/>
+      </w:pPr>
+      <w:r>
+        <w:t>apache_vhost "lions" do</w:t>
+      </w:r>
+    </w:p>
+    <w:p>
+      <w:pPr>
+        <w:pStyle w:val="Commands"/>
+      </w:pPr>
+      <w:r>
+        <w:t xml:space="preserve">  action :create</w:t>
+      </w:r>
+    </w:p>
+    <w:p>
+      <w:pPr>
+        <w:pStyle w:val="Commands"/>
+      </w:pPr>
+      <w:r>
+        <w:t>end</w:t>
+      </w:r>
+    </w:p>
+    <w:p>
+      <w:pPr>
+        <w:pStyle w:val="Commands"/>
+      </w:pPr>
+    </w:p>
+    <w:p>
+      <w:pPr>
+        <w:pStyle w:val="Commands"/>
+      </w:pPr>
+      <w:r>
+        <w:t xml:space="preserve">$ </w:t>
+      </w:r>
+      <w:r>
+        <w:t>knife cookbook upload apache</w:t>
+      </w:r>
+    </w:p>
+    <w:p>
+      <w:pPr>
+        <w:pStyle w:val="Commands"/>
+      </w:pPr>
+    </w:p>
+    <w:p>
+      <w:pPr>
+        <w:pStyle w:val="Commands"/>
+      </w:pPr>
+      <w:r>
+        <w:t>chef@node1$ sudo chef-client</w:t>
       </w:r>
     </w:p>
     <w:p>
@@ -998,6 +1130,14 @@
         <w:pStyle w:val="Commands"/>
       </w:pPr>
       <w:r>
+        <w:t>default_action :create</w:t>
+      </w:r>
+    </w:p>
+    <w:p>
+      <w:pPr>
+        <w:pStyle w:val="Commands"/>
+      </w:pPr>
+      <w:r>
         <w:t>action :create do</w:t>
       </w:r>
     </w:p>
@@ -1006,7 +1146,7 @@
         <w:pStyle w:val="Commands"/>
       </w:pPr>
       <w:r>
-        <w:t xml:space="preserve">  puts "My name is #{new_resource.name}"</w:t>
+        <w:t xml:space="preserve">  log "My name is #{new_resource.name}"</w:t>
       </w:r>
     </w:p>
     <w:p>
@@ -1020,23 +1160,395 @@
     <w:p>
       <w:pPr>
         <w:pStyle w:val="Commands"/>
-        <w:rPr>
-          <w:b/>
-        </w:rPr>
-      </w:pPr>
-    </w:p>
-    <w:p>
-      <w:pPr>
-        <w:pStyle w:val="Commands"/>
-        <w:rPr>
-          <w:b/>
-          <w:color w:val="auto"/>
-        </w:rPr>
-      </w:pPr>
-      <w:r>
-        <w:rPr>
-          <w:b/>
-          <w:color w:val="auto"/>
+      </w:pPr>
+    </w:p>
+    <w:p>
+      <w:pPr>
+        <w:pStyle w:val="Commands"/>
+      </w:pPr>
+      <w:r>
+        <w:t>$ knife cookbook upload apache</w:t>
+      </w:r>
+    </w:p>
+    <w:p>
+      <w:pPr>
+        <w:pStyle w:val="Commands"/>
+      </w:pPr>
+      <w:r>
+        <w:rPr>
+          <w:b/>
+          <w:bCs/>
+        </w:rPr>
+        <w:t xml:space="preserve">chef@node1$ </w:t>
+      </w:r>
+      <w:r>
+        <w:t>sudo chef-client</w:t>
+      </w:r>
+    </w:p>
+    <w:p>
+      <w:pPr>
+        <w:pStyle w:val="Commands"/>
+      </w:pPr>
+    </w:p>
+    <w:p>
+      <w:pPr>
+        <w:pStyle w:val="Commands"/>
+        <w:rPr>
+          <w:b/>
+        </w:rPr>
+      </w:pPr>
+      <w:r>
+        <w:rPr>
+          <w:b/>
+        </w:rPr>
+        <w:t>cookbooks/apache/resources/vhost.rb</w:t>
+      </w:r>
+    </w:p>
+    <w:p>
+      <w:pPr>
+        <w:pStyle w:val="Commands"/>
+      </w:pPr>
+      <w:r>
+        <w:t xml:space="preserve">property :site_name, :name_attribute =&gt; true, :kind_of </w:t>
+      </w:r>
+      <w:r>
+        <w:t xml:space="preserve">=&gt; </w:t>
+      </w:r>
+      <w:r>
+        <w:t xml:space="preserve">String </w:t>
+      </w:r>
+    </w:p>
+    <w:p>
+      <w:pPr>
+        <w:pStyle w:val="Commands"/>
+      </w:pPr>
+      <w:r>
+        <w:t>property :site_port, :default =&gt; 80, :kind_of =&gt; Fixnum</w:t>
+      </w:r>
+    </w:p>
+    <w:p>
+      <w:pPr>
+        <w:pStyle w:val="Commands"/>
+        <w:rPr>
+          <w:bCs/>
+        </w:rPr>
+      </w:pPr>
+    </w:p>
+    <w:p>
+      <w:pPr>
+        <w:pStyle w:val="Commands"/>
+        <w:rPr>
+          <w:bCs/>
+        </w:rPr>
+      </w:pPr>
+    </w:p>
+    <w:p>
+      <w:pPr>
+        <w:pStyle w:val="Commands"/>
+        <w:rPr>
+          <w:b/>
+        </w:rPr>
+      </w:pPr>
+      <w:r>
+        <w:rPr>
+          <w:b/>
+        </w:rPr>
+        <w:t>cookbooks/apache/</w:t>
+      </w:r>
+      <w:r>
+        <w:rPr>
+          <w:b/>
+        </w:rPr>
+        <w:t>resources</w:t>
+      </w:r>
+      <w:r>
+        <w:rPr>
+          <w:b/>
+        </w:rPr>
+        <w:t>/vhost.rb</w:t>
+      </w:r>
+    </w:p>
+    <w:p>
+      <w:pPr>
+        <w:pStyle w:val="Commands"/>
+      </w:pPr>
+      <w:r>
+        <w:t xml:space="preserve">property :site_name, :name_attribute =&gt; true, :kind_of =&gt; String </w:t>
+      </w:r>
+    </w:p>
+    <w:p>
+      <w:pPr>
+        <w:pStyle w:val="Commands"/>
+      </w:pPr>
+      <w:r>
+        <w:t>property :site_port, :default =&gt; 80, :kind_of =&gt; Fixnum</w:t>
+      </w:r>
+    </w:p>
+    <w:p>
+      <w:pPr>
+        <w:pStyle w:val="Commands"/>
+      </w:pPr>
+    </w:p>
+    <w:p>
+      <w:pPr>
+        <w:pStyle w:val="Commands"/>
+      </w:pPr>
+      <w:r>
+        <w:t>default_action :create</w:t>
+      </w:r>
+    </w:p>
+    <w:p>
+      <w:pPr>
+        <w:pStyle w:val="Commands"/>
+      </w:pPr>
+      <w:r>
+        <w:t>action :create do</w:t>
+      </w:r>
+    </w:p>
+    <w:p>
+      <w:pPr>
+        <w:pStyle w:val="Commands"/>
+      </w:pPr>
+      <w:r>
+        <w:t xml:space="preserve">  # Set the document root</w:t>
+      </w:r>
+    </w:p>
+    <w:p>
+      <w:pPr>
+        <w:pStyle w:val="Commands"/>
+      </w:pPr>
+      <w:r>
+        <w:t xml:space="preserve">  document_root = "/srv/apache/#{new_resource.site_name}"</w:t>
+      </w:r>
+    </w:p>
+    <w:p>
+      <w:pPr>
+        <w:pStyle w:val="Commands"/>
+      </w:pPr>
+    </w:p>
+    <w:p>
+      <w:pPr>
+        <w:pStyle w:val="Commands"/>
+      </w:pPr>
+      <w:r>
+        <w:t xml:space="preserve">  # Add a template for Apache virtual host configuration</w:t>
+      </w:r>
+    </w:p>
+    <w:p>
+      <w:pPr>
+        <w:pStyle w:val="Commands"/>
+      </w:pPr>
+      <w:r>
+        <w:t xml:space="preserve">  template "/etc/httpd/conf.d/#{new_resource.site_name}.conf" do</w:t>
+      </w:r>
+    </w:p>
+    <w:p>
+      <w:pPr>
+        <w:pStyle w:val="Commands"/>
+      </w:pPr>
+      <w:r>
+        <w:t xml:space="preserve">    source "custom.erb"</w:t>
+      </w:r>
+    </w:p>
+    <w:p>
+      <w:pPr>
+        <w:pStyle w:val="Commands"/>
+      </w:pPr>
+      <w:r>
+        <w:t xml:space="preserve">    mode "0644"</w:t>
+      </w:r>
+    </w:p>
+    <w:p>
+      <w:pPr>
+        <w:pStyle w:val="Commands"/>
+      </w:pPr>
+      <w:r>
+        <w:t xml:space="preserve">    variables(</w:t>
+      </w:r>
+    </w:p>
+    <w:p>
+      <w:pPr>
+        <w:pStyle w:val="Commands"/>
+      </w:pPr>
+      <w:r>
+        <w:t xml:space="preserve">      :document_root =&gt; document_root,</w:t>
+      </w:r>
+    </w:p>
+    <w:p>
+      <w:pPr>
+        <w:pStyle w:val="Commands"/>
+      </w:pPr>
+      <w:r>
+        <w:t xml:space="preserve">      :port =&gt; new_resource.site_port</w:t>
+      </w:r>
+    </w:p>
+    <w:p>
+      <w:pPr>
+        <w:pStyle w:val="Commands"/>
+      </w:pPr>
+      <w:r>
+        <w:t xml:space="preserve">    )</w:t>
+      </w:r>
+    </w:p>
+    <w:p>
+      <w:pPr>
+        <w:pStyle w:val="Commands"/>
+      </w:pPr>
+      <w:r>
+        <w:t xml:space="preserve">  end</w:t>
+      </w:r>
+    </w:p>
+    <w:p>
+      <w:pPr>
+        <w:pStyle w:val="Commands"/>
+      </w:pPr>
+      <w:r>
+        <w:t xml:space="preserve">  # Add a directory resource to create the document_root</w:t>
+      </w:r>
+    </w:p>
+    <w:p>
+      <w:pPr>
+        <w:pStyle w:val="Commands"/>
+      </w:pPr>
+      <w:r>
+        <w:t xml:space="preserve">   directory document_root do</w:t>
+      </w:r>
+    </w:p>
+    <w:p>
+      <w:pPr>
+        <w:pStyle w:val="Commands"/>
+      </w:pPr>
+      <w:r>
+        <w:t xml:space="preserve">     mode "0755"</w:t>
+      </w:r>
+    </w:p>
+    <w:p>
+      <w:pPr>
+        <w:pStyle w:val="Commands"/>
+      </w:pPr>
+      <w:r>
+        <w:t xml:space="preserve">     recursive true</w:t>
+      </w:r>
+    </w:p>
+    <w:p>
+      <w:pPr>
+        <w:pStyle w:val="Commands"/>
+      </w:pPr>
+      <w:r>
+        <w:t xml:space="preserve">   end</w:t>
+      </w:r>
+    </w:p>
+    <w:p>
+      <w:pPr>
+        <w:pStyle w:val="Commands"/>
+      </w:pPr>
+      <w:r>
+        <w:t xml:space="preserve"> </w:t>
+      </w:r>
+    </w:p>
+    <w:p>
+      <w:pPr>
+        <w:pStyle w:val="Commands"/>
+      </w:pPr>
+      <w:r>
+        <w:t xml:space="preserve">   # Add a template resource for the virtual host's index.html</w:t>
+      </w:r>
+    </w:p>
+    <w:p>
+      <w:pPr>
+        <w:pStyle w:val="Commands"/>
+      </w:pPr>
+      <w:r>
+        <w:t xml:space="preserve">   template "#{document_root}/index.html" do</w:t>
+      </w:r>
+    </w:p>
+    <w:p>
+      <w:pPr>
+        <w:pStyle w:val="Commands"/>
+      </w:pPr>
+      <w:r>
+        <w:t xml:space="preserve">     source "index.html.erb"</w:t>
+      </w:r>
+    </w:p>
+    <w:p>
+      <w:pPr>
+        <w:pStyle w:val="Commands"/>
+      </w:pPr>
+      <w:r>
+        <w:t xml:space="preserve">     mode "0644"</w:t>
+      </w:r>
+    </w:p>
+    <w:p>
+      <w:pPr>
+        <w:pStyle w:val="Commands"/>
+      </w:pPr>
+      <w:r>
+        <w:t xml:space="preserve">     variables(</w:t>
+      </w:r>
+    </w:p>
+    <w:p>
+      <w:pPr>
+        <w:pStyle w:val="Commands"/>
+      </w:pPr>
+      <w:r>
+        <w:t xml:space="preserve">       :site_name =&gt; new_resource.site_name,</w:t>
+      </w:r>
+    </w:p>
+    <w:p>
+      <w:pPr>
+        <w:pStyle w:val="Commands"/>
+      </w:pPr>
+      <w:r>
+        <w:t xml:space="preserve">       :port =&gt; new_resource.site_port</w:t>
+      </w:r>
+    </w:p>
+    <w:p>
+      <w:pPr>
+        <w:pStyle w:val="Commands"/>
+      </w:pPr>
+      <w:r>
+        <w:t xml:space="preserve">     )</w:t>
+      </w:r>
+    </w:p>
+    <w:p>
+      <w:pPr>
+        <w:pStyle w:val="Commands"/>
+      </w:pPr>
+      <w:r>
+        <w:t xml:space="preserve">   end</w:t>
+      </w:r>
+    </w:p>
+    <w:p>
+      <w:pPr>
+        <w:pStyle w:val="Commands"/>
+      </w:pPr>
+      <w:r>
+        <w:t xml:space="preserve"> end</w:t>
+      </w:r>
+    </w:p>
+    <w:p>
+      <w:pPr>
+        <w:pStyle w:val="Commands"/>
+      </w:pPr>
+    </w:p>
+    <w:p>
+      <w:pPr>
+        <w:pStyle w:val="Commands"/>
+        <w:rPr>
+          <w:b/>
+        </w:rPr>
+      </w:pPr>
+    </w:p>
+    <w:p>
+      <w:pPr>
+        <w:pStyle w:val="Commands"/>
+        <w:rPr>
+          <w:b/>
+        </w:rPr>
+      </w:pPr>
+      <w:r>
+        <w:rPr>
+          <w:b/>
         </w:rPr>
         <w:t>cookbooks/apache/recipes/default.rb</w:t>
       </w:r>
@@ -1046,23 +1558,249 @@
         <w:pStyle w:val="Commands"/>
       </w:pPr>
       <w:r>
+        <w:t>...</w:t>
+      </w:r>
+    </w:p>
+    <w:p>
+      <w:pPr>
+        <w:pStyle w:val="Commands"/>
+        <w:rPr>
+          <w:iCs/>
+        </w:rPr>
+      </w:pPr>
+      <w:r>
+        <w:rPr>
+          <w:iCs/>
+        </w:rPr>
         <w:t># Enable an Apache Virtualhost</w:t>
       </w:r>
     </w:p>
     <w:p>
       <w:pPr>
         <w:pStyle w:val="Commands"/>
-      </w:pPr>
-      <w:r>
-        <w:t>apache_vhost "lions" do</w:t>
-      </w:r>
-    </w:p>
-    <w:p>
-      <w:pPr>
-        <w:pStyle w:val="Commands"/>
-      </w:pPr>
-      <w:r>
-        <w:t xml:space="preserve">  action :create</w:t>
+        <w:rPr>
+          <w:iCs/>
+        </w:rPr>
+      </w:pPr>
+      <w:r>
+        <w:rPr>
+          <w:iCs/>
+        </w:rPr>
+        <w:t xml:space="preserve"> apache_vhost "lions" do</w:t>
+      </w:r>
+    </w:p>
+    <w:p>
+      <w:pPr>
+        <w:pStyle w:val="Commands"/>
+        <w:rPr>
+          <w:iCs/>
+        </w:rPr>
+      </w:pPr>
+      <w:r>
+        <w:rPr>
+          <w:iCs/>
+        </w:rPr>
+        <w:t xml:space="preserve">   site_port 8080</w:t>
+      </w:r>
+    </w:p>
+    <w:p>
+      <w:pPr>
+        <w:pStyle w:val="Commands"/>
+        <w:rPr>
+          <w:iCs/>
+        </w:rPr>
+      </w:pPr>
+      <w:r>
+        <w:rPr>
+          <w:iCs/>
+        </w:rPr>
+        <w:t xml:space="preserve">   action :create</w:t>
+      </w:r>
+    </w:p>
+    <w:p>
+      <w:pPr>
+        <w:pStyle w:val="Commands"/>
+        <w:rPr>
+          <w:iCs/>
+        </w:rPr>
+      </w:pPr>
+      <w:r>
+        <w:rPr>
+          <w:iCs/>
+        </w:rPr>
+        <w:t xml:space="preserve">   notifies :restart, "service[httpd]"</w:t>
+      </w:r>
+    </w:p>
+    <w:p>
+      <w:pPr>
+        <w:pStyle w:val="Commands"/>
+        <w:rPr>
+          <w:iCs/>
+        </w:rPr>
+      </w:pPr>
+      <w:r>
+        <w:rPr>
+          <w:iCs/>
+        </w:rPr>
+        <w:t xml:space="preserve"> end</w:t>
+      </w:r>
+    </w:p>
+    <w:p>
+      <w:pPr>
+        <w:pStyle w:val="Commands"/>
+      </w:pPr>
+    </w:p>
+    <w:p>
+      <w:pPr>
+        <w:pStyle w:val="Commands"/>
+      </w:pPr>
+      <w:r>
+        <w:t>$ knife cookbook upload apache</w:t>
+      </w:r>
+    </w:p>
+    <w:p>
+      <w:pPr>
+        <w:pStyle w:val="Commands"/>
+      </w:pPr>
+      <w:r>
+        <w:rPr>
+          <w:bCs/>
+        </w:rPr>
+        <w:t>chef@node1$</w:t>
+      </w:r>
+      <w:r>
+        <w:t xml:space="preserve"> sudo chef-client</w:t>
+      </w:r>
+    </w:p>
+    <w:p>
+      <w:pPr>
+        <w:pStyle w:val="Commands"/>
+      </w:pPr>
+    </w:p>
+    <w:p>
+      <w:pPr>
+        <w:pStyle w:val="Commands"/>
+      </w:pPr>
+    </w:p>
+    <w:p>
+      <w:pPr>
+        <w:pStyle w:val="Commands"/>
+        <w:rPr>
+          <w:b/>
+        </w:rPr>
+      </w:pPr>
+      <w:r>
+        <w:rPr>
+          <w:b/>
+        </w:rPr>
+        <w:t>cookbooks/apache/attributes/default.rb</w:t>
+      </w:r>
+    </w:p>
+    <w:p>
+      <w:pPr>
+        <w:pStyle w:val="Commands"/>
+      </w:pPr>
+      <w:r>
+        <w:t>default["apache"]["sites"]["clowns"] = { "port" =&gt; 80 }</w:t>
+      </w:r>
+    </w:p>
+    <w:p>
+      <w:pPr>
+        <w:pStyle w:val="Commands"/>
+      </w:pPr>
+      <w:r>
+        <w:t>default["apache"]["sites"]["bears"] = { "port" =&gt; 81 }</w:t>
+      </w:r>
+    </w:p>
+    <w:p>
+      <w:pPr>
+        <w:pStyle w:val="Commands"/>
+      </w:pPr>
+      <w:r>
+        <w:t>default["apache"]["sites"]["lions"] = { "port" =&gt; 8080 }</w:t>
+      </w:r>
+    </w:p>
+    <w:p>
+      <w:pPr>
+        <w:pStyle w:val="Commands"/>
+      </w:pPr>
+    </w:p>
+    <w:p>
+      <w:pPr>
+        <w:pStyle w:val="Commands"/>
+        <w:rPr>
+          <w:b/>
+        </w:rPr>
+      </w:pPr>
+      <w:r>
+        <w:rPr>
+          <w:b/>
+        </w:rPr>
+        <w:t>cookbooks/apache/recipes/default.rb</w:t>
+      </w:r>
+    </w:p>
+    <w:p>
+      <w:pPr>
+        <w:pStyle w:val="Commands"/>
+      </w:pPr>
+      <w:r>
+        <w:t># Iterate over the apache sites</w:t>
+      </w:r>
+    </w:p>
+    <w:p>
+      <w:pPr>
+        <w:pStyle w:val="Commands"/>
+      </w:pPr>
+      <w:r>
+        <w:t>node["apache"]["sites"].each do |site_name, site_data|</w:t>
+      </w:r>
+    </w:p>
+    <w:p>
+      <w:pPr>
+        <w:pStyle w:val="Commands"/>
+      </w:pPr>
+      <w:r>
+        <w:t xml:space="preserve">  # Enable an Apache Virtualhost</w:t>
+      </w:r>
+    </w:p>
+    <w:p>
+      <w:pPr>
+        <w:pStyle w:val="Commands"/>
+      </w:pPr>
+      <w:r>
+        <w:t xml:space="preserve">  apache_vhost site_name do</w:t>
+      </w:r>
+    </w:p>
+    <w:p>
+      <w:pPr>
+        <w:pStyle w:val="Commands"/>
+      </w:pPr>
+      <w:r>
+        <w:t xml:space="preserve">    site_port site_data['port']</w:t>
+      </w:r>
+    </w:p>
+    <w:p>
+      <w:pPr>
+        <w:pStyle w:val="Commands"/>
+      </w:pPr>
+      <w:r>
+        <w:t xml:space="preserve">    action :create</w:t>
+      </w:r>
+    </w:p>
+    <w:p>
+      <w:pPr>
+        <w:pStyle w:val="Commands"/>
+      </w:pPr>
+      <w:r>
+        <w:t xml:space="preserve">    notifies :restart, "service[httpd]"</w:t>
+      </w:r>
+    </w:p>
+    <w:p>
+      <w:pPr>
+        <w:pStyle w:val="Commands"/>
+      </w:pPr>
+      <w:r>
+        <w:t xml:space="preserve">  end</w:t>
       </w:r>
     </w:p>
     <w:p>
@@ -1083,91 +1821,6 @@
         <w:pStyle w:val="Commands"/>
       </w:pPr>
       <w:r>
-        <w:t xml:space="preserve">$ </w:t>
-      </w:r>
-      <w:r>
-        <w:t>knife cookbook upload apache</w:t>
-      </w:r>
-    </w:p>
-    <w:p>
-      <w:pPr>
-        <w:pStyle w:val="Commands"/>
-      </w:pPr>
-    </w:p>
-    <w:p>
-      <w:pPr>
-        <w:pStyle w:val="Commands"/>
-      </w:pPr>
-      <w:r>
-        <w:t>chef@node1$ sudo chef-client</w:t>
-      </w:r>
-    </w:p>
-    <w:p>
-      <w:pPr>
-        <w:pStyle w:val="Commands"/>
-      </w:pPr>
-    </w:p>
-    <w:p>
-      <w:pPr>
-        <w:pStyle w:val="Commands"/>
-        <w:rPr>
-          <w:b/>
-        </w:rPr>
-      </w:pPr>
-      <w:r>
-        <w:rPr>
-          <w:b/>
-        </w:rPr>
-        <w:t>cookbooks/apache/providers/vhost.rb</w:t>
-      </w:r>
-    </w:p>
-    <w:p>
-      <w:pPr>
-        <w:pStyle w:val="Commands"/>
-      </w:pPr>
-      <w:r>
-        <w:t>use_inline_resources</w:t>
-      </w:r>
-    </w:p>
-    <w:p>
-      <w:pPr>
-        <w:pStyle w:val="Commands"/>
-      </w:pPr>
-    </w:p>
-    <w:p>
-      <w:pPr>
-        <w:pStyle w:val="Commands"/>
-      </w:pPr>
-      <w:r>
-        <w:t>action :create do</w:t>
-      </w:r>
-    </w:p>
-    <w:p>
-      <w:pPr>
-        <w:pStyle w:val="Commands"/>
-      </w:pPr>
-      <w:r>
-        <w:t xml:space="preserve">  log "My name is #{new_resource.name}"</w:t>
-      </w:r>
-    </w:p>
-    <w:p>
-      <w:pPr>
-        <w:pStyle w:val="Commands"/>
-      </w:pPr>
-      <w:r>
-        <w:t>end</w:t>
-      </w:r>
-    </w:p>
-    <w:p>
-      <w:pPr>
-        <w:pStyle w:val="Commands"/>
-      </w:pPr>
-    </w:p>
-    <w:p>
-      <w:pPr>
-        <w:pStyle w:val="Commands"/>
-      </w:pPr>
-      <w:r>
         <w:t>$ knife cookbook upload apache</w:t>
       </w:r>
     </w:p>
@@ -1180,7 +1833,6 @@
           <w:b/>
           <w:bCs/>
         </w:rPr>
-        <w:lastRenderedPageBreak/>
         <w:t xml:space="preserve">chef@node1$ </w:t>
       </w:r>
       <w:r>
@@ -1195,6 +1847,11 @@
     <w:p>
       <w:pPr>
         <w:pStyle w:val="Commands"/>
+      </w:pPr>
+    </w:p>
+    <w:p>
+      <w:pPr>
+        <w:pStyle w:val="Commands"/>
         <w:rPr>
           <w:b/>
         </w:rPr>
@@ -1204,738 +1861,6 @@
           <w:b/>
         </w:rPr>
         <w:t>cookbooks/apache/resources/vhost.rb</w:t>
-      </w:r>
-    </w:p>
-    <w:p>
-      <w:pPr>
-        <w:pStyle w:val="Commands"/>
-      </w:pPr>
-      <w:r>
-        <w:t>actions :create</w:t>
-      </w:r>
-    </w:p>
-    <w:p>
-      <w:pPr>
-        <w:pStyle w:val="Commands"/>
-      </w:pPr>
-    </w:p>
-    <w:p>
-      <w:pPr>
-        <w:pStyle w:val="Commands"/>
-      </w:pPr>
-      <w:r>
-        <w:t xml:space="preserve">attribute :site_name, :name_attribute =&gt; true, :kind_of =&gt; String </w:t>
-      </w:r>
-    </w:p>
-    <w:p>
-      <w:pPr>
-        <w:pStyle w:val="Commands"/>
-      </w:pPr>
-      <w:r>
-        <w:t>attribute :site_port, :default =&gt; 80, :kind_of =&gt; Fixnum</w:t>
-      </w:r>
-    </w:p>
-    <w:p>
-      <w:pPr>
-        <w:pStyle w:val="Commands"/>
-        <w:rPr>
-          <w:bCs/>
-        </w:rPr>
-      </w:pPr>
-    </w:p>
-    <w:p>
-      <w:pPr>
-        <w:pStyle w:val="Commands"/>
-        <w:rPr>
-          <w:b/>
-        </w:rPr>
-      </w:pPr>
-      <w:r>
-        <w:rPr>
-          <w:b/>
-        </w:rPr>
-        <w:t>cookbooks/apache/providers/vhost.rb</w:t>
-      </w:r>
-    </w:p>
-    <w:p>
-      <w:pPr>
-        <w:pStyle w:val="Commands"/>
-      </w:pPr>
-      <w:r>
-        <w:t>use_inline_resources</w:t>
-      </w:r>
-    </w:p>
-    <w:p>
-      <w:pPr>
-        <w:pStyle w:val="Commands"/>
-      </w:pPr>
-    </w:p>
-    <w:p>
-      <w:pPr>
-        <w:pStyle w:val="Commands"/>
-      </w:pPr>
-      <w:r>
-        <w:t>action :create do</w:t>
-      </w:r>
-    </w:p>
-    <w:p>
-      <w:pPr>
-        <w:pStyle w:val="Commands"/>
-      </w:pPr>
-      <w:r>
-        <w:t xml:space="preserve">  # Set the document root</w:t>
-      </w:r>
-    </w:p>
-    <w:p>
-      <w:pPr>
-        <w:pStyle w:val="Commands"/>
-      </w:pPr>
-      <w:r>
-        <w:t xml:space="preserve">  document_root = "/srv/apache/#{new_resource.site_name}"</w:t>
-      </w:r>
-    </w:p>
-    <w:p>
-      <w:pPr>
-        <w:pStyle w:val="Commands"/>
-      </w:pPr>
-    </w:p>
-    <w:p>
-      <w:pPr>
-        <w:pStyle w:val="Commands"/>
-      </w:pPr>
-      <w:r>
-        <w:t xml:space="preserve">  # Add a template for Apache virtual host configuration</w:t>
-      </w:r>
-    </w:p>
-    <w:p>
-      <w:pPr>
-        <w:pStyle w:val="Commands"/>
-      </w:pPr>
-      <w:r>
-        <w:t xml:space="preserve">  template "/etc/httpd/conf.d/#{new_resource.site_name}.conf" do</w:t>
-      </w:r>
-    </w:p>
-    <w:p>
-      <w:pPr>
-        <w:pStyle w:val="Commands"/>
-      </w:pPr>
-      <w:r>
-        <w:t xml:space="preserve">    source "custom.erb"</w:t>
-      </w:r>
-    </w:p>
-    <w:p>
-      <w:pPr>
-        <w:pStyle w:val="Commands"/>
-      </w:pPr>
-      <w:r>
-        <w:t xml:space="preserve">    mode "0644"</w:t>
-      </w:r>
-    </w:p>
-    <w:p>
-      <w:pPr>
-        <w:pStyle w:val="Commands"/>
-      </w:pPr>
-      <w:r>
-        <w:t xml:space="preserve">    variables(</w:t>
-      </w:r>
-    </w:p>
-    <w:p>
-      <w:pPr>
-        <w:pStyle w:val="Commands"/>
-      </w:pPr>
-      <w:r>
-        <w:tab/>
-        <w:t xml:space="preserve"> :document_root =&gt; document_root,</w:t>
-      </w:r>
-    </w:p>
-    <w:p>
-      <w:pPr>
-        <w:pStyle w:val="Commands"/>
-      </w:pPr>
-      <w:r>
-        <w:t xml:space="preserve">      :port =&gt; new_resource.site_port</w:t>
-      </w:r>
-    </w:p>
-    <w:p>
-      <w:pPr>
-        <w:pStyle w:val="Commands"/>
-      </w:pPr>
-      <w:r>
-        <w:t xml:space="preserve">    )</w:t>
-      </w:r>
-    </w:p>
-    <w:p>
-      <w:pPr>
-        <w:pStyle w:val="Commands"/>
-      </w:pPr>
-      <w:r>
-        <w:t xml:space="preserve">  </w:t>
-      </w:r>
-      <w:r>
-        <w:t>e</w:t>
-      </w:r>
-      <w:r>
-        <w:t>nd</w:t>
-      </w:r>
-      <w:r>
-        <w:t xml:space="preserve"> </w:t>
-      </w:r>
-    </w:p>
-    <w:p>
-      <w:pPr>
-        <w:pStyle w:val="Commands"/>
-      </w:pPr>
-      <w:r>
-        <w:t xml:space="preserve">  # Add a directory resource to create the document_root</w:t>
-      </w:r>
-    </w:p>
-    <w:p>
-      <w:pPr>
-        <w:pStyle w:val="Commands"/>
-      </w:pPr>
-      <w:r>
-        <w:t xml:space="preserve">  directory document_root do</w:t>
-      </w:r>
-    </w:p>
-    <w:p>
-      <w:pPr>
-        <w:pStyle w:val="Commands"/>
-      </w:pPr>
-      <w:r>
-        <w:t xml:space="preserve">    mode "0755"</w:t>
-      </w:r>
-    </w:p>
-    <w:p>
-      <w:pPr>
-        <w:pStyle w:val="Commands"/>
-      </w:pPr>
-      <w:r>
-        <w:t xml:space="preserve">    recursive true</w:t>
-      </w:r>
-    </w:p>
-    <w:p>
-      <w:pPr>
-        <w:pStyle w:val="Commands"/>
-      </w:pPr>
-      <w:r>
-        <w:t xml:space="preserve">  end</w:t>
-      </w:r>
-    </w:p>
-    <w:p>
-      <w:pPr>
-        <w:pStyle w:val="Commands"/>
-      </w:pPr>
-    </w:p>
-    <w:p>
-      <w:pPr>
-        <w:pStyle w:val="Commands"/>
-      </w:pPr>
-      <w:r>
-        <w:t xml:space="preserve">  # Add a template resource for the virtual host's index.html</w:t>
-      </w:r>
-    </w:p>
-    <w:p>
-      <w:pPr>
-        <w:pStyle w:val="Commands"/>
-      </w:pPr>
-      <w:r>
-        <w:t xml:space="preserve">  template "#{document_root}/index.html" do</w:t>
-      </w:r>
-    </w:p>
-    <w:p>
-      <w:pPr>
-        <w:pStyle w:val="Commands"/>
-      </w:pPr>
-      <w:r>
-        <w:t xml:space="preserve">    source "index.html.erb"</w:t>
-      </w:r>
-    </w:p>
-    <w:p>
-      <w:pPr>
-        <w:pStyle w:val="Commands"/>
-      </w:pPr>
-      <w:r>
-        <w:t xml:space="preserve">    mode "0644"</w:t>
-      </w:r>
-    </w:p>
-    <w:p>
-      <w:pPr>
-        <w:pStyle w:val="Commands"/>
-      </w:pPr>
-      <w:r>
-        <w:t xml:space="preserve">    variables(</w:t>
-      </w:r>
-    </w:p>
-    <w:p>
-      <w:pPr>
-        <w:pStyle w:val="Commands"/>
-      </w:pPr>
-      <w:r>
-        <w:lastRenderedPageBreak/>
-        <w:t xml:space="preserve">      :site_name =&gt; new_resource.site_name,</w:t>
-      </w:r>
-    </w:p>
-    <w:p>
-      <w:pPr>
-        <w:pStyle w:val="Commands"/>
-      </w:pPr>
-      <w:r>
-        <w:t xml:space="preserve">      :port =&gt; new_resource.site_port</w:t>
-      </w:r>
-    </w:p>
-    <w:p>
-      <w:pPr>
-        <w:pStyle w:val="Commands"/>
-      </w:pPr>
-      <w:r>
-        <w:t xml:space="preserve">    )</w:t>
-      </w:r>
-    </w:p>
-    <w:p>
-      <w:pPr>
-        <w:pStyle w:val="Commands"/>
-      </w:pPr>
-      <w:r>
-        <w:t xml:space="preserve">  end</w:t>
-      </w:r>
-    </w:p>
-    <w:p>
-      <w:pPr>
-        <w:pStyle w:val="Commands"/>
-      </w:pPr>
-      <w:r>
-        <w:t>end</w:t>
-      </w:r>
-      <w:r>
-        <w:t xml:space="preserve">    </w:t>
-      </w:r>
-    </w:p>
-    <w:p>
-      <w:pPr>
-        <w:pStyle w:val="Commands"/>
-      </w:pPr>
-    </w:p>
-    <w:p>
-      <w:pPr>
-        <w:pStyle w:val="Commands"/>
-        <w:rPr>
-          <w:b/>
-        </w:rPr>
-      </w:pPr>
-      <w:r>
-        <w:rPr>
-          <w:b/>
-        </w:rPr>
-        <w:t>cookbooks/apache/recipes/default.rb</w:t>
-      </w:r>
-    </w:p>
-    <w:p>
-      <w:pPr>
-        <w:pStyle w:val="Commands"/>
-      </w:pPr>
-      <w:r>
-        <w:t>...</w:t>
-      </w:r>
-    </w:p>
-    <w:p>
-      <w:pPr>
-        <w:pStyle w:val="Commands"/>
-        <w:rPr>
-          <w:iCs/>
-        </w:rPr>
-      </w:pPr>
-      <w:r>
-        <w:rPr>
-          <w:iCs/>
-        </w:rPr>
-        <w:t># Enable an Apache Virtualhost</w:t>
-      </w:r>
-    </w:p>
-    <w:p>
-      <w:pPr>
-        <w:pStyle w:val="Commands"/>
-        <w:rPr>
-          <w:iCs/>
-        </w:rPr>
-      </w:pPr>
-      <w:r>
-        <w:rPr>
-          <w:iCs/>
-        </w:rPr>
-        <w:t xml:space="preserve"> apache_vhost "lions" do</w:t>
-      </w:r>
-    </w:p>
-    <w:p>
-      <w:pPr>
-        <w:pStyle w:val="Commands"/>
-        <w:rPr>
-          <w:iCs/>
-        </w:rPr>
-      </w:pPr>
-      <w:r>
-        <w:rPr>
-          <w:iCs/>
-        </w:rPr>
-        <w:t xml:space="preserve">   site_port 8080</w:t>
-      </w:r>
-    </w:p>
-    <w:p>
-      <w:pPr>
-        <w:pStyle w:val="Commands"/>
-        <w:rPr>
-          <w:iCs/>
-        </w:rPr>
-      </w:pPr>
-      <w:r>
-        <w:rPr>
-          <w:iCs/>
-        </w:rPr>
-        <w:t xml:space="preserve">   action :create</w:t>
-      </w:r>
-    </w:p>
-    <w:p>
-      <w:pPr>
-        <w:pStyle w:val="Commands"/>
-        <w:rPr>
-          <w:iCs/>
-        </w:rPr>
-      </w:pPr>
-      <w:r>
-        <w:rPr>
-          <w:iCs/>
-        </w:rPr>
-        <w:t xml:space="preserve">   notifies :restart, "service[httpd]"</w:t>
-      </w:r>
-    </w:p>
-    <w:p>
-      <w:pPr>
-        <w:pStyle w:val="Commands"/>
-        <w:rPr>
-          <w:iCs/>
-        </w:rPr>
-      </w:pPr>
-      <w:r>
-        <w:rPr>
-          <w:iCs/>
-        </w:rPr>
-        <w:t xml:space="preserve"> end</w:t>
-      </w:r>
-    </w:p>
-    <w:p>
-      <w:pPr>
-        <w:pStyle w:val="Commands"/>
-      </w:pPr>
-    </w:p>
-    <w:p>
-      <w:pPr>
-        <w:pStyle w:val="Commands"/>
-      </w:pPr>
-      <w:r>
-        <w:t>$ knife cookbook upload apache</w:t>
-      </w:r>
-    </w:p>
-    <w:p>
-      <w:pPr>
-        <w:pStyle w:val="Commands"/>
-      </w:pPr>
-      <w:r>
-        <w:rPr>
-          <w:bCs/>
-        </w:rPr>
-        <w:t>chef@node1$</w:t>
-      </w:r>
-      <w:r>
-        <w:t xml:space="preserve"> sudo chef-client</w:t>
-      </w:r>
-    </w:p>
-    <w:p>
-      <w:pPr>
-        <w:pStyle w:val="Commands"/>
-      </w:pPr>
-    </w:p>
-    <w:p>
-      <w:pPr>
-        <w:pStyle w:val="Commands"/>
-      </w:pPr>
-      <w:r>
-        <w:rPr>
-          <w:noProof/>
-          <w:lang w:eastAsia="en-US"/>
-        </w:rPr>
-        <mc:AlternateContent>
-          <mc:Choice Requires="wps">
-            <w:drawing>
-              <wp:inline distT="0" distB="0" distL="0" distR="0" wp14:anchorId="565A1391" wp14:editId="76B89E64">
-                <wp:extent cx="2717800" cy="1370390"/>
-                <wp:effectExtent l="0" t="0" r="6350" b="1270"/>
-                <wp:docPr id="51" name="object 51"/>
-                <wp:cNvGraphicFramePr/>
-                <a:graphic xmlns:a="http://schemas.openxmlformats.org/drawingml/2006/main">
-                  <a:graphicData uri="http://schemas.microsoft.com/office/word/2010/wordprocessingShape">
-                    <wps:wsp>
-                      <wps:cNvSpPr/>
-                      <wps:spPr>
-                        <a:xfrm>
-                          <a:off x="0" y="0"/>
-                          <a:ext cx="2717800" cy="1370390"/>
-                        </a:xfrm>
-                        <a:prstGeom prst="rect">
-                          <a:avLst/>
-                        </a:prstGeom>
-                        <a:blipFill>
-                          <a:blip r:embed="rId19" cstate="print"/>
-                          <a:stretch>
-                            <a:fillRect/>
-                          </a:stretch>
-                        </a:blipFill>
-                      </wps:spPr>
-                      <wps:bodyPr wrap="square" lIns="0" tIns="0" rIns="0" bIns="0" rtlCol="0"/>
-                    </wps:wsp>
-                  </a:graphicData>
-                </a:graphic>
-              </wp:inline>
-            </w:drawing>
-          </mc:Choice>
-          <mc:Fallback xmlns:w15="http://schemas.microsoft.com/office/word/2012/wordml">
-            <w:pict>
-              <v:rect w14:anchorId="352EDD5C" id="object 51" o:spid="_x0000_s1026" style="width:214pt;height:107.9pt;visibility:visible;mso-wrap-style:square;mso-left-percent:-10001;mso-top-percent:-10001;mso-position-horizontal:absolute;mso-position-horizontal-relative:char;mso-position-vertical:absolute;mso-position-vertical-relative:line;mso-left-percent:-10001;mso-top-percent:-10001;v-text-anchor:top" o:gfxdata="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" stroked="f">
-                <v:fill r:id="rId20" o:title="" recolor="t" rotate="t" type="frame"/>
-                <v:textbox inset="0,0,0,0"/>
-                <w10:anchorlock/>
-              </v:rect>
-            </w:pict>
-          </mc:Fallback>
-        </mc:AlternateContent>
-      </w:r>
-    </w:p>
-    <w:p>
-      <w:pPr>
-        <w:pStyle w:val="Commands"/>
-      </w:pPr>
-    </w:p>
-    <w:p>
-      <w:pPr>
-        <w:pStyle w:val="Commands"/>
-        <w:rPr>
-          <w:b/>
-        </w:rPr>
-      </w:pPr>
-      <w:r>
-        <w:rPr>
-          <w:b/>
-        </w:rPr>
-        <w:t>cookbooks/apache/attributes/default.rb</w:t>
-      </w:r>
-    </w:p>
-    <w:p>
-      <w:pPr>
-        <w:pStyle w:val="Commands"/>
-      </w:pPr>
-      <w:r>
-        <w:t>default["apache"]["sites"]["clowns"] = { "port" =&gt; 80 }</w:t>
-      </w:r>
-    </w:p>
-    <w:p>
-      <w:pPr>
-        <w:pStyle w:val="Commands"/>
-      </w:pPr>
-      <w:r>
-        <w:t>default["apache"]["sites"]["bears"] = { "port" =&gt; 81 }</w:t>
-      </w:r>
-    </w:p>
-    <w:p>
-      <w:pPr>
-        <w:pStyle w:val="Commands"/>
-      </w:pPr>
-      <w:r>
-        <w:t>default["apache"]["sites"]["lions"] = { "port" =&gt; 8080 }</w:t>
-      </w:r>
-    </w:p>
-    <w:p>
-      <w:pPr>
-        <w:pStyle w:val="Commands"/>
-      </w:pPr>
-    </w:p>
-    <w:p>
-      <w:pPr>
-        <w:pStyle w:val="Commands"/>
-        <w:rPr>
-          <w:b/>
-        </w:rPr>
-      </w:pPr>
-      <w:r>
-        <w:rPr>
-          <w:b/>
-        </w:rPr>
-        <w:t>cookbooks/apache/recipes/default.rb</w:t>
-      </w:r>
-    </w:p>
-    <w:p>
-      <w:pPr>
-        <w:pStyle w:val="Commands"/>
-      </w:pPr>
-      <w:r>
-        <w:t># Iterate over the apache sites</w:t>
-      </w:r>
-    </w:p>
-    <w:p>
-      <w:pPr>
-        <w:pStyle w:val="Commands"/>
-      </w:pPr>
-      <w:r>
-        <w:t>node["apache"]["sites"].each do |site_name, site_data|</w:t>
-      </w:r>
-    </w:p>
-    <w:p>
-      <w:pPr>
-        <w:pStyle w:val="Commands"/>
-      </w:pPr>
-      <w:r>
-        <w:t xml:space="preserve">  # Enable an Apache Virtualhost</w:t>
-      </w:r>
-    </w:p>
-    <w:p>
-      <w:pPr>
-        <w:pStyle w:val="Commands"/>
-      </w:pPr>
-      <w:r>
-        <w:t xml:space="preserve">  apache_vhost site_name do</w:t>
-      </w:r>
-    </w:p>
-    <w:p>
-      <w:pPr>
-        <w:pStyle w:val="Commands"/>
-      </w:pPr>
-      <w:r>
-        <w:t xml:space="preserve">    site_port site_data['port']</w:t>
-      </w:r>
-    </w:p>
-    <w:p>
-      <w:pPr>
-        <w:pStyle w:val="Commands"/>
-      </w:pPr>
-      <w:r>
-        <w:t xml:space="preserve">    action :create</w:t>
-      </w:r>
-    </w:p>
-    <w:p>
-      <w:pPr>
-        <w:pStyle w:val="Commands"/>
-      </w:pPr>
-      <w:r>
-        <w:lastRenderedPageBreak/>
-        <w:t xml:space="preserve">    notifies :restart, "service[httpd]"</w:t>
-      </w:r>
-    </w:p>
-    <w:p>
-      <w:pPr>
-        <w:pStyle w:val="Commands"/>
-      </w:pPr>
-      <w:r>
-        <w:t xml:space="preserve">  end</w:t>
-      </w:r>
-    </w:p>
-    <w:p>
-      <w:pPr>
-        <w:pStyle w:val="Commands"/>
-      </w:pPr>
-      <w:r>
-        <w:t>end</w:t>
-      </w:r>
-    </w:p>
-    <w:p>
-      <w:pPr>
-        <w:pStyle w:val="Commands"/>
-      </w:pPr>
-    </w:p>
-    <w:p>
-      <w:pPr>
-        <w:pStyle w:val="Commands"/>
-      </w:pPr>
-      <w:r>
-        <w:t>$ knife cookbook upload apache</w:t>
-      </w:r>
-    </w:p>
-    <w:p>
-      <w:pPr>
-        <w:pStyle w:val="Commands"/>
-      </w:pPr>
-      <w:r>
-        <w:rPr>
-          <w:b/>
-          <w:bCs/>
-        </w:rPr>
-        <w:t xml:space="preserve">chef@node1$ </w:t>
-      </w:r>
-      <w:r>
-        <w:t>sudo chef-client</w:t>
-      </w:r>
-    </w:p>
-    <w:p>
-      <w:pPr>
-        <w:pStyle w:val="Commands"/>
-      </w:pPr>
-    </w:p>
-    <w:p>
-      <w:pPr>
-        <w:pStyle w:val="Commands"/>
-        <w:rPr>
-          <w:b/>
-        </w:rPr>
-      </w:pPr>
-      <w:r>
-        <w:rPr>
-          <w:b/>
-        </w:rPr>
-        <w:t>cookbooks/apache/resources/vhost.rb</w:t>
-      </w:r>
-    </w:p>
-    <w:p>
-      <w:pPr>
-        <w:pStyle w:val="Commands"/>
-      </w:pPr>
-      <w:r>
-        <w:t>actions :create, :remove</w:t>
-      </w:r>
-    </w:p>
-    <w:p>
-      <w:pPr>
-        <w:pStyle w:val="Commands"/>
-      </w:pPr>
-    </w:p>
-    <w:p>
-      <w:pPr>
-        <w:pStyle w:val="Commands"/>
-      </w:pPr>
-      <w:r>
-        <w:t xml:space="preserve">attribute :site_name, :name_attribute =&gt; true, :kind_of =&gt; String </w:t>
-      </w:r>
-    </w:p>
-    <w:p>
-      <w:pPr>
-        <w:pStyle w:val="Commands"/>
-      </w:pPr>
-      <w:r>
-        <w:t>attribute :site_port, :default =&gt; 80, :kind_of =&gt; Fixnum</w:t>
-      </w:r>
-    </w:p>
-    <w:p>
-      <w:pPr>
-        <w:pStyle w:val="Commands"/>
-      </w:pPr>
-    </w:p>
-    <w:p>
-      <w:pPr>
-        <w:pStyle w:val="Commands"/>
-        <w:rPr>
-          <w:b/>
-        </w:rPr>
-      </w:pPr>
-      <w:r>
-        <w:rPr>
-          <w:b/>
-        </w:rPr>
-        <w:t>cookbooks/apache/providers/vhost.rb</w:t>
       </w:r>
     </w:p>
     <w:p>
@@ -2098,7 +2023,6 @@
         <w:rPr>
           <w:bCs/>
         </w:rPr>
-        <w:lastRenderedPageBreak/>
         <w:t>Writing Ohai Plugins</w:t>
       </w:r>
     </w:p>
@@ -2549,7 +2473,6 @@
         <w:rPr>
           <w:bCs/>
         </w:rPr>
-        <w:lastRenderedPageBreak/>
         <w:t xml:space="preserve">    </w:t>
       </w:r>
       <w:r>
@@ -3058,7 +2981,6 @@
         <w:rPr>
           <w:bCs/>
         </w:rPr>
-        <w:lastRenderedPageBreak/>
         <w:t>$ knife role from file web.rb</w:t>
       </w:r>
     </w:p>
@@ -3900,7 +3822,6 @@
         <w:rPr>
           <w:bCs/>
         </w:rPr>
-        <w:lastRenderedPageBreak/>
         <w:t>Chef Client Run Internals</w:t>
       </w:r>
     </w:p>
@@ -4134,7 +4055,6 @@
         <w:rPr>
           <w:bCs/>
         </w:rPr>
-        <w:lastRenderedPageBreak/>
         <w:t>Implementing Chef Handlers</w:t>
       </w:r>
     </w:p>
@@ -4491,7 +4411,6 @@
         <w:pStyle w:val="ChefCode"/>
       </w:pPr>
       <w:r>
-        <w:lastRenderedPageBreak/>
         <w:t>require 'rubygems'</w:t>
       </w:r>
     </w:p>
@@ -4623,13 +4542,7 @@
         <w:pStyle w:val="ChefCode"/>
       </w:pPr>
       <w:r>
-        <w:t xml:space="preserve">        </w:t>
-      </w:r>
-      <w:r>
-        <w:t>subject</w:t>
-      </w:r>
-      <w:r>
-        <w:t xml:space="preserve"> = </w:t>
+        <w:t xml:space="preserve">        subject = </w:t>
       </w:r>
       <w:r>
         <w:t>"Successful"</w:t>
@@ -4872,13 +4785,7 @@
         <w:rPr>
           <w:bCs/>
         </w:rPr>
-        <w:t xml:space="preserve">$ </w:t>
-      </w:r>
-      <w:r>
-        <w:rPr>
-          <w:bCs/>
-        </w:rPr>
-        <w:t>knife cookbook site download postfix 3.6.2</w:t>
+        <w:t>$ knife cookbook site download postfix 3.6.2</w:t>
       </w:r>
     </w:p>
     <w:p>
@@ -5278,14 +5185,11 @@
         </w:rPr>
       </w:pPr>
       <w:r>
-        <w:lastRenderedPageBreak/>
         <w:t>$ knif</w:t>
       </w:r>
       <w:r>
         <w:t>e cookbook upload email_handler</w:t>
       </w:r>
-      <w:bookmarkStart w:id="0" w:name="_GoBack"/>
-      <w:bookmarkEnd w:id="0"/>
     </w:p>
     <w:p>
       <w:pPr>
@@ -5342,13 +5246,7 @@
         <w:t xml:space="preserve">"recipe[chef-client::config]", </w:t>
       </w:r>
       <w:r>
-        <w:t>"recipe[chef-client::delete_validation]",</w:t>
-      </w:r>
-      <w:r>
-        <w:t xml:space="preserve"> </w:t>
-      </w:r>
-      <w:r>
-        <w:t>"recipe[chef-client::config]", "recipe[chef-client]", "recipe[ntp]", "recipe[motd]", "recipe[users]"</w:t>
+        <w:t>"recipe[chef-client::delete_validation]", "recipe[chef-client::config]", "recipe[chef-client]", "recipe[ntp]", "recipe[motd]", "recipe[users]"</w:t>
       </w:r>
     </w:p>
     <w:p>
@@ -5412,7 +5310,6 @@
         <w:rPr>
           <w:bCs/>
         </w:rPr>
-        <w:lastRenderedPageBreak/>
         <w:t>Cookbook Style &amp; Correctness</w:t>
       </w:r>
     </w:p>
@@ -5623,7 +5520,6 @@
         <w:rPr>
           <w:bCs/>
         </w:rPr>
-        <w:lastRenderedPageBreak/>
         <w:t>An Introduction to ChefSpec</w:t>
       </w:r>
     </w:p>
@@ -5649,16 +5545,550 @@
         <w:pStyle w:val="Commands"/>
       </w:pPr>
       <w:r>
+        <w:t>$ mkdir spec</w:t>
+      </w:r>
+    </w:p>
+    <w:p>
+      <w:pPr>
+        <w:pStyle w:val="Commands"/>
+      </w:pPr>
+      <w:r>
+        <w:t>$ mkdir spec/unit</w:t>
+      </w:r>
+    </w:p>
+    <w:p>
+      <w:pPr>
+        <w:pStyle w:val="Commands"/>
+      </w:pPr>
+      <w:r>
+        <w:t>$ mkdir spec/unit/recipes</w:t>
+      </w:r>
+    </w:p>
+    <w:p>
+      <w:pPr>
+        <w:pStyle w:val="Commands"/>
+      </w:pPr>
+    </w:p>
+    <w:p>
+      <w:pPr>
+        <w:pStyle w:val="Commands"/>
+        <w:rPr>
+          <w:b/>
+          <w:bCs/>
+        </w:rPr>
+      </w:pPr>
+      <w:r>
+        <w:rPr>
+          <w:b/>
+          <w:bCs/>
+        </w:rPr>
+        <w:t>cookbooks/motd/spec/spec_helper.rb</w:t>
+      </w:r>
+    </w:p>
+    <w:p>
+      <w:pPr>
+        <w:pStyle w:val="Commands"/>
+      </w:pPr>
+      <w:r>
+        <w:t>require 'chefspec'</w:t>
+      </w:r>
+    </w:p>
+    <w:p>
+      <w:pPr>
+        <w:pStyle w:val="Commands"/>
+      </w:pPr>
+    </w:p>
+    <w:p>
+      <w:pPr>
+        <w:pStyle w:val="Commands"/>
+      </w:pPr>
+      <w:r>
+        <w:t>ChefSpec::Coverage.start!</w:t>
+      </w:r>
+    </w:p>
+    <w:p>
+      <w:pPr>
+        <w:pStyle w:val="Commands"/>
+      </w:pPr>
+    </w:p>
+    <w:p>
+      <w:pPr>
+        <w:pStyle w:val="Commands"/>
+        <w:rPr>
+          <w:b/>
+        </w:rPr>
+      </w:pPr>
+      <w:r>
+        <w:rPr>
+          <w:b/>
+        </w:rPr>
+        <w:t>cookbooks/motd/spec/</w:t>
+      </w:r>
+      <w:r>
+        <w:rPr>
+          <w:b/>
+        </w:rPr>
+        <w:t>unit/recipes/default_spec</w:t>
+      </w:r>
+      <w:r>
+        <w:rPr>
+          <w:b/>
+        </w:rPr>
+        <w:t>.rb</w:t>
+      </w:r>
+    </w:p>
+    <w:p>
+      <w:pPr>
+        <w:pStyle w:val="Commands"/>
+      </w:pPr>
+      <w:r>
+        <w:t>require 'spec_helper'</w:t>
+      </w:r>
+    </w:p>
+    <w:p>
+      <w:pPr>
+        <w:pStyle w:val="Commands"/>
+      </w:pPr>
+      <w:r>
+        <w:t>describe 'motd::default' do</w:t>
+      </w:r>
+    </w:p>
+    <w:p>
+      <w:pPr>
+        <w:pStyle w:val="Commands"/>
+      </w:pPr>
+      <w:r>
+        <w:t xml:space="preserve">  </w:t>
+      </w:r>
+      <w:r>
+        <w:t>let(:chef_run)</w:t>
+      </w:r>
+      <w:r>
+        <w:t xml:space="preserve"> do</w:t>
+      </w:r>
+    </w:p>
+    <w:p>
+      <w:pPr>
+        <w:pStyle w:val="Commands"/>
+      </w:pPr>
+      <w:r>
+        <w:t xml:space="preserve">    runner = </w:t>
+      </w:r>
+      <w:r>
+        <w:t>ChefSpec::</w:t>
+      </w:r>
+      <w:r>
+        <w:t>ServerRunner.new</w:t>
+      </w:r>
+    </w:p>
+    <w:p>
+      <w:pPr>
+        <w:pStyle w:val="Commands"/>
+      </w:pPr>
+      <w:r>
+        <w:t xml:space="preserve">    runner.converge(described_recipe)</w:t>
+      </w:r>
+    </w:p>
+    <w:p>
+      <w:pPr>
+        <w:pStyle w:val="Commands"/>
+      </w:pPr>
+      <w:r>
+        <w:t xml:space="preserve">  end</w:t>
+      </w:r>
+    </w:p>
+    <w:p>
+      <w:pPr>
+        <w:pStyle w:val="Commands"/>
+      </w:pPr>
+    </w:p>
+    <w:p>
+      <w:pPr>
+        <w:pStyle w:val="Commands"/>
+      </w:pPr>
+      <w:r>
+        <w:t xml:space="preserve">  it 'creates an motd correctly'</w:t>
+      </w:r>
+      <w:r>
+        <w:t xml:space="preserve">    </w:t>
+      </w:r>
+    </w:p>
+    <w:p>
+      <w:pPr>
+        <w:pStyle w:val="Commands"/>
+      </w:pPr>
+      <w:r>
+        <w:t>end</w:t>
+      </w:r>
+    </w:p>
+    <w:p>
+      <w:pPr>
+        <w:pStyle w:val="Commands"/>
+      </w:pPr>
+    </w:p>
+    <w:p>
+      <w:pPr>
+        <w:pStyle w:val="Commands"/>
+        <w:rPr>
+          <w:color w:val="000000" w:themeColor="text1"/>
+        </w:rPr>
+      </w:pPr>
+      <w:r>
+        <w:rPr>
+          <w:color w:val="000000" w:themeColor="text1"/>
+        </w:rPr>
+        <w:t xml:space="preserve">$ rspec </w:t>
+      </w:r>
+    </w:p>
+    <w:p>
+      <w:pPr>
+        <w:pStyle w:val="Commands"/>
+      </w:pPr>
+    </w:p>
+    <w:p>
+      <w:pPr>
+        <w:pStyle w:val="Commands"/>
+        <w:rPr>
+          <w:b/>
+        </w:rPr>
+      </w:pPr>
+      <w:r>
+        <w:rPr>
+          <w:b/>
+        </w:rPr>
+        <w:t>cookbooks/motd/spec/</w:t>
+      </w:r>
+      <w:r>
+        <w:rPr>
+          <w:b/>
+        </w:rPr>
+        <w:t>unit/recipes/default_spec.rb</w:t>
+      </w:r>
+    </w:p>
+    <w:p>
+      <w:pPr>
+        <w:pStyle w:val="Commands"/>
+      </w:pPr>
+      <w:r>
+        <w:t xml:space="preserve">require 'spec_helper' </w:t>
+      </w:r>
+    </w:p>
+    <w:p>
+      <w:pPr>
+        <w:pStyle w:val="Commands"/>
+      </w:pPr>
+    </w:p>
+    <w:p>
+      <w:pPr>
+        <w:pStyle w:val="Commands"/>
+      </w:pPr>
+      <w:r>
+        <w:t xml:space="preserve">describe 'motd::default' </w:t>
+      </w:r>
+      <w:r>
+        <w:rPr>
+          <w:bCs/>
+        </w:rPr>
+        <w:t>do</w:t>
+      </w:r>
+    </w:p>
+    <w:p>
+      <w:pPr>
+        <w:pStyle w:val="Commands"/>
+      </w:pPr>
+      <w:r>
+        <w:t xml:space="preserve">  </w:t>
+      </w:r>
+      <w:r>
+        <w:t>let(:chef_run)</w:t>
+      </w:r>
+      <w:r>
+        <w:t xml:space="preserve"> do</w:t>
+      </w:r>
+    </w:p>
+    <w:p>
+      <w:pPr>
+        <w:pStyle w:val="Commands"/>
+      </w:pPr>
+      <w:r>
+        <w:t xml:space="preserve">    runner = </w:t>
+      </w:r>
+      <w:r>
+        <w:t>ChefSpec::</w:t>
+      </w:r>
+      <w:r>
+        <w:t>ServerRunner.new</w:t>
+      </w:r>
+    </w:p>
+    <w:p>
+      <w:pPr>
+        <w:pStyle w:val="Commands"/>
+      </w:pPr>
+      <w:r>
+        <w:t xml:space="preserve">    runner.converge(described_recipe)</w:t>
+      </w:r>
+    </w:p>
+    <w:p>
+      <w:pPr>
+        <w:pStyle w:val="Commands"/>
+      </w:pPr>
+      <w:r>
+        <w:t xml:space="preserve">  end</w:t>
+      </w:r>
+    </w:p>
+    <w:p>
+      <w:pPr>
+        <w:pStyle w:val="Commands"/>
+      </w:pPr>
+    </w:p>
+    <w:p>
+      <w:pPr>
+        <w:pStyle w:val="Commands"/>
+      </w:pPr>
+      <w:r>
+        <w:t xml:space="preserve">  it 'creates an motd correctly'</w:t>
+      </w:r>
+      <w:r>
+        <w:tab/>
+      </w:r>
+      <w:r>
+        <w:rPr>
+          <w:bCs/>
+        </w:rPr>
+        <w:t>do</w:t>
+      </w:r>
+    </w:p>
+    <w:p>
+      <w:pPr>
+        <w:pStyle w:val="Commands"/>
+      </w:pPr>
+      <w:r>
+        <w:t xml:space="preserve">    expect(chef_run).to create_template('/etc/motd').with(</w:t>
+      </w:r>
+    </w:p>
+    <w:p>
+      <w:pPr>
+        <w:pStyle w:val="Commands"/>
+      </w:pPr>
+      <w:r>
+        <w:t xml:space="preserve">      :user =&gt; 'root',</w:t>
+      </w:r>
+    </w:p>
+    <w:p>
+      <w:pPr>
+        <w:pStyle w:val="Commands"/>
+      </w:pPr>
+      <w:r>
+        <w:t xml:space="preserve">      :group =&gt; 'root',</w:t>
+      </w:r>
+    </w:p>
+    <w:p>
+      <w:pPr>
+        <w:pStyle w:val="Commands"/>
+      </w:pPr>
+      <w:r>
+        <w:t xml:space="preserve">      :mode =&gt; '0644'</w:t>
+      </w:r>
+    </w:p>
+    <w:p>
+      <w:pPr>
+        <w:pStyle w:val="Commands"/>
+      </w:pPr>
+      <w:r>
+        <w:t xml:space="preserve">    )</w:t>
+      </w:r>
+    </w:p>
+    <w:p>
+      <w:pPr>
+        <w:pStyle w:val="Commands"/>
+        <w:rPr>
+          <w:bCs/>
+        </w:rPr>
+      </w:pPr>
+      <w:r>
+        <w:rPr>
+          <w:bCs/>
+        </w:rPr>
+        <w:t xml:space="preserve">  end </w:t>
+      </w:r>
+    </w:p>
+    <w:p>
+      <w:pPr>
+        <w:pStyle w:val="Commands"/>
+        <w:rPr>
+          <w:bCs/>
+        </w:rPr>
+      </w:pPr>
+      <w:r>
+        <w:rPr>
+          <w:bCs/>
+        </w:rPr>
+        <w:t>end</w:t>
+      </w:r>
+    </w:p>
+    <w:p>
+      <w:pPr>
+        <w:pStyle w:val="Commands"/>
+      </w:pPr>
+    </w:p>
+    <w:p>
+      <w:pPr>
+        <w:pStyle w:val="Commands"/>
+      </w:pPr>
+      <w:r>
+        <w:t>$ rspec</w:t>
+      </w:r>
+    </w:p>
+    <w:p>
+      <w:pPr>
+        <w:pStyle w:val="Commands"/>
+      </w:pPr>
+    </w:p>
+    <w:p>
+      <w:pPr>
+        <w:pStyle w:val="Commands"/>
+        <w:rPr>
+          <w:b/>
+        </w:rPr>
+      </w:pPr>
+      <w:r>
+        <w:rPr>
+          <w:b/>
+        </w:rPr>
+        <w:t>cookbooks/motd/recipes/default.rb</w:t>
+      </w:r>
+    </w:p>
+    <w:p>
+      <w:pPr>
+        <w:pStyle w:val="Commands"/>
+        <w:rPr>
+          <w:bCs/>
+        </w:rPr>
+      </w:pPr>
+      <w:r>
+        <w:t>template "/etc/motd</w:t>
+      </w:r>
+      <w:r>
+        <w:t xml:space="preserve">" </w:t>
+      </w:r>
+      <w:r>
+        <w:rPr>
+          <w:bCs/>
+        </w:rPr>
+        <w:t xml:space="preserve">do </w:t>
+      </w:r>
+    </w:p>
+    <w:p>
+      <w:pPr>
+        <w:pStyle w:val="Commands"/>
+      </w:pPr>
+      <w:r>
+        <w:rPr>
+          <w:bCs/>
+        </w:rPr>
+        <w:t xml:space="preserve">  </w:t>
+      </w:r>
+      <w:r>
+        <w:t>source "motd.erb"</w:t>
+      </w:r>
+    </w:p>
+    <w:p>
+      <w:pPr>
+        <w:pStyle w:val="Commands"/>
+      </w:pPr>
+      <w:r>
+        <w:t xml:space="preserve">  mode "0644"</w:t>
+      </w:r>
+    </w:p>
+    <w:p>
+      <w:pPr>
+        <w:pStyle w:val="Commands"/>
+      </w:pPr>
+      <w:r>
+        <w:t xml:space="preserve">  </w:t>
+      </w:r>
+      <w:r>
+        <w:t xml:space="preserve">user </w:t>
+      </w:r>
+      <w:r>
+        <w:t xml:space="preserve">"root" </w:t>
+      </w:r>
+    </w:p>
+    <w:p>
+      <w:pPr>
+        <w:pStyle w:val="Commands"/>
+      </w:pPr>
+      <w:r>
+        <w:t xml:space="preserve">  group "root"</w:t>
+      </w:r>
+    </w:p>
+    <w:p>
+      <w:pPr>
+        <w:pStyle w:val="Commands"/>
+      </w:pPr>
+      <w:r>
+        <w:t xml:space="preserve">  action :create</w:t>
+      </w:r>
+    </w:p>
+    <w:p>
+      <w:pPr>
+        <w:pStyle w:val="Commands"/>
+      </w:pPr>
+      <w:r>
+        <w:rPr>
+          <w:bCs/>
+        </w:rPr>
+        <w:t>end</w:t>
+      </w:r>
+    </w:p>
+    <w:p>
+      <w:pPr>
+        <w:pStyle w:val="Commands"/>
+      </w:pPr>
+    </w:p>
+    <w:p>
+      <w:pPr>
+        <w:pStyle w:val="Commands"/>
+      </w:pPr>
+      <w:r>
+        <w:t>$ rspec</w:t>
+      </w:r>
+    </w:p>
+    <w:p>
+      <w:pPr>
+        <w:pStyle w:val="Commands"/>
+      </w:pPr>
+    </w:p>
+    <w:p>
+      <w:pPr>
+        <w:pStyle w:val="Commands"/>
+      </w:pPr>
+    </w:p>
+    <w:p>
+      <w:pPr>
+        <w:pStyle w:val="Commands"/>
+      </w:pPr>
+      <w:r>
+        <w:t>$ cd chef-repo</w:t>
+      </w:r>
+    </w:p>
+    <w:p>
+      <w:pPr>
+        <w:pStyle w:val="Commands"/>
+      </w:pPr>
+      <w:r>
+        <w:t>$ cd cookbooks/mailx</w:t>
+      </w:r>
+    </w:p>
+    <w:p>
+      <w:pPr>
+        <w:pStyle w:val="Commands"/>
+      </w:pPr>
+      <w:r>
         <w:t xml:space="preserve">$ </w:t>
       </w:r>
       <w:r>
-        <w:t xml:space="preserve">rspec </w:t>
-      </w:r>
-      <w:r>
-        <w:t>–</w:t>
-      </w:r>
-      <w:r>
-        <w:t>init</w:t>
+        <w:t>mkdir spec</w:t>
       </w:r>
     </w:p>
     <w:p>
@@ -5673,21 +6103,27 @@
       <w:pPr>
         <w:pStyle w:val="Commands"/>
       </w:pPr>
-    </w:p>
-    <w:p>
-      <w:pPr>
-        <w:pStyle w:val="Commands"/>
-        <w:rPr>
-          <w:b/>
-          <w:bCs/>
-        </w:rPr>
-      </w:pPr>
-      <w:r>
-        <w:rPr>
-          <w:b/>
-          <w:bCs/>
-        </w:rPr>
-        <w:t>cookbooks/motd/spec/spec_helper.rb</w:t>
+      <w:r>
+        <w:t>$ mkdir spec/unit/recipes</w:t>
+      </w:r>
+    </w:p>
+    <w:p>
+      <w:pPr>
+        <w:pStyle w:val="Commands"/>
+      </w:pPr>
+    </w:p>
+    <w:p>
+      <w:pPr>
+        <w:pStyle w:val="Commands"/>
+        <w:rPr>
+          <w:b/>
+        </w:rPr>
+      </w:pPr>
+      <w:r>
+        <w:rPr>
+          <w:b/>
+        </w:rPr>
+        <w:t>cookbooks/mailx/spec/spec_helper.rb</w:t>
       </w:r>
     </w:p>
     <w:p>
@@ -5702,11 +6138,6 @@
       <w:pPr>
         <w:pStyle w:val="Commands"/>
       </w:pPr>
-    </w:p>
-    <w:p>
-      <w:pPr>
-        <w:pStyle w:val="Commands"/>
-      </w:pPr>
       <w:r>
         <w:t>ChefSpec::Coverage.start!</w:t>
       </w:r>
@@ -5715,27 +6146,19 @@
       <w:pPr>
         <w:pStyle w:val="Commands"/>
       </w:pPr>
-      <w:r>
-        <w:t># This file was generated by the `rspec --init`</w:t>
-      </w:r>
-    </w:p>
-    <w:p>
-      <w:pPr>
-        <w:pStyle w:val="Commands"/>
-      </w:pPr>
-    </w:p>
-    <w:p>
-      <w:pPr>
-        <w:pStyle w:val="Commands"/>
-        <w:rPr>
-          <w:b/>
-        </w:rPr>
-      </w:pPr>
-      <w:r>
-        <w:rPr>
-          <w:b/>
-        </w:rPr>
-        <w:t>cookbooks/motd/spec/spec_helper.rb</w:t>
+    </w:p>
+    <w:p>
+      <w:pPr>
+        <w:pStyle w:val="Commands"/>
+        <w:rPr>
+          <w:b/>
+        </w:rPr>
+      </w:pPr>
+      <w:r>
+        <w:rPr>
+          <w:b/>
+        </w:rPr>
+        <w:t>cookbooks/mailx/spec/unit/default_spec.rb</w:t>
       </w:r>
     </w:p>
     <w:p>
@@ -5751,8 +6174,141 @@
         <w:pStyle w:val="Commands"/>
       </w:pPr>
       <w:r>
-        <w:t>describe 'motd::default' do</w:t>
-      </w:r>
+        <w:t xml:space="preserve">describe 'mailx::default' </w:t>
+      </w:r>
+      <w:r>
+        <w:rPr>
+          <w:bCs/>
+        </w:rPr>
+        <w:t>do</w:t>
+      </w:r>
+    </w:p>
+    <w:p>
+      <w:pPr>
+        <w:pStyle w:val="Commands"/>
+      </w:pPr>
+      <w:r>
+        <w:t xml:space="preserve">  context 'on Ubuntu' </w:t>
+      </w:r>
+      <w:r>
+        <w:rPr>
+          <w:bCs/>
+        </w:rPr>
+        <w:t>do</w:t>
+      </w:r>
+    </w:p>
+    <w:p>
+      <w:pPr>
+        <w:pStyle w:val="Commands"/>
+      </w:pPr>
+      <w:r>
+        <w:t xml:space="preserve">    let(:chef_run) do</w:t>
+      </w:r>
+    </w:p>
+    <w:p>
+      <w:pPr>
+        <w:pStyle w:val="Commands"/>
+      </w:pPr>
+      <w:r>
+        <w:t xml:space="preserve">      </w:t>
+      </w:r>
+      <w:r>
+        <w:t xml:space="preserve">runner = </w:t>
+      </w:r>
+      <w:r>
+        <w:t>ChefSpec::</w:t>
+      </w:r>
+      <w:r>
+        <w:t>ServerRunner</w:t>
+      </w:r>
+      <w:r>
+        <w:t>.new({ :platform =&gt; 'ubuntu',:version =&gt; '14.04'})</w:t>
+      </w:r>
+    </w:p>
+    <w:p>
+      <w:pPr>
+        <w:pStyle w:val="Commands"/>
+      </w:pPr>
+      <w:r>
+        <w:t xml:space="preserve">      runner.converge(described_recipe)</w:t>
+      </w:r>
+    </w:p>
+    <w:p>
+      <w:pPr>
+        <w:pStyle w:val="Commands"/>
+      </w:pPr>
+      <w:r>
+        <w:t xml:space="preserve">    end</w:t>
+      </w:r>
+    </w:p>
+    <w:p>
+      <w:pPr>
+        <w:pStyle w:val="Commands"/>
+      </w:pPr>
+    </w:p>
+    <w:p>
+      <w:pPr>
+        <w:pStyle w:val="Commands"/>
+      </w:pPr>
+      <w:r>
+        <w:t xml:space="preserve">    it 'should install the correct packages'</w:t>
+      </w:r>
+      <w:r>
+        <w:tab/>
+      </w:r>
+      <w:r>
+        <w:rPr>
+          <w:bCs/>
+        </w:rPr>
+        <w:t>do</w:t>
+      </w:r>
+    </w:p>
+    <w:p>
+      <w:pPr>
+        <w:pStyle w:val="Commands"/>
+      </w:pPr>
+      <w:r>
+        <w:rPr>
+          <w:bCs/>
+        </w:rPr>
+        <w:t xml:space="preserve">      </w:t>
+      </w:r>
+      <w:r>
+        <w:t>expect(chef_run).to install_package('mailutils')</w:t>
+      </w:r>
+    </w:p>
+    <w:p>
+      <w:pPr>
+        <w:pStyle w:val="Commands"/>
+      </w:pPr>
+      <w:r>
+        <w:rPr>
+          <w:bCs/>
+        </w:rPr>
+        <w:t xml:space="preserve">    end</w:t>
+      </w:r>
+    </w:p>
+    <w:p>
+      <w:pPr>
+        <w:pStyle w:val="Commands"/>
+        <w:rPr>
+          <w:bCs/>
+        </w:rPr>
+      </w:pPr>
+      <w:r>
+        <w:rPr>
+          <w:bCs/>
+        </w:rPr>
+        <w:t xml:space="preserve">  end</w:t>
+      </w:r>
+    </w:p>
+    <w:p>
+      <w:pPr>
+        <w:pStyle w:val="Commands"/>
+        <w:rPr>
+          <w:bCs/>
+        </w:rPr>
+      </w:pPr>
     </w:p>
     <w:p>
       <w:pPr>
@@ -5762,590 +6318,13 @@
         <w:t xml:space="preserve">  </w:t>
       </w:r>
       <w:r>
-        <w:t>let(:chef_run)</w:t>
-      </w:r>
-      <w:r>
-        <w:t xml:space="preserve"> </w:t>
-      </w:r>
-      <w:r>
-        <w:t>{ ChefSpec::SoloRunner.converge(described_recipe) }</w:t>
-      </w:r>
-    </w:p>
-    <w:p>
-      <w:pPr>
-        <w:pStyle w:val="Commands"/>
-      </w:pPr>
-      <w:r>
-        <w:t xml:space="preserve">    </w:t>
-      </w:r>
-    </w:p>
-    <w:p>
-      <w:pPr>
-        <w:pStyle w:val="Commands"/>
-      </w:pPr>
-      <w:r>
-        <w:t xml:space="preserve">  </w:t>
-      </w:r>
-      <w:r>
-        <w:t>it 'does something' do</w:t>
-      </w:r>
-    </w:p>
-    <w:p>
-      <w:pPr>
-        <w:pStyle w:val="Commands"/>
-      </w:pPr>
-      <w:r>
-        <w:t xml:space="preserve">    </w:t>
-      </w:r>
-      <w:r>
-        <w:t>skip 'need to write this test'</w:t>
-      </w:r>
-    </w:p>
-    <w:p>
-      <w:pPr>
-        <w:pStyle w:val="Commands"/>
-      </w:pPr>
-      <w:r>
-        <w:t xml:space="preserve">  </w:t>
-      </w:r>
-      <w:r>
-        <w:t>end</w:t>
-      </w:r>
-    </w:p>
-    <w:p>
-      <w:pPr>
-        <w:pStyle w:val="Commands"/>
-      </w:pPr>
-      <w:r>
-        <w:t>end</w:t>
-      </w:r>
-    </w:p>
-    <w:p>
-      <w:pPr>
-        <w:pStyle w:val="Commands"/>
-      </w:pPr>
-    </w:p>
-    <w:p>
-      <w:pPr>
-        <w:pStyle w:val="Commands"/>
-        <w:rPr>
-          <w:color w:val="000000" w:themeColor="text1"/>
-        </w:rPr>
-      </w:pPr>
-      <w:r>
-        <w:rPr>
-          <w:color w:val="000000" w:themeColor="text1"/>
-        </w:rPr>
-        <w:t>$ rspec</w:t>
-      </w:r>
-      <w:r>
-        <w:rPr>
-          <w:color w:val="000000" w:themeColor="text1"/>
-        </w:rPr>
-        <w:t xml:space="preserve"> </w:t>
-      </w:r>
-    </w:p>
-    <w:p>
-      <w:pPr>
-        <w:pStyle w:val="Commands"/>
-      </w:pPr>
-    </w:p>
-    <w:p>
-      <w:pPr>
-        <w:pStyle w:val="Commands"/>
-        <w:rPr>
-          <w:b/>
-        </w:rPr>
-      </w:pPr>
-      <w:r>
-        <w:rPr>
-          <w:b/>
-        </w:rPr>
-        <w:t>cookbooks/motd/spec/unit/default_spec.rb</w:t>
-      </w:r>
-      <w:r>
-        <w:rPr>
-          <w:b/>
-          <w:color w:val="FF0000"/>
-        </w:rPr>
-        <w:t xml:space="preserve"> </w:t>
-      </w:r>
-    </w:p>
-    <w:p>
-      <w:pPr>
-        <w:pStyle w:val="Commands"/>
-      </w:pPr>
-      <w:r>
-        <w:t xml:space="preserve">require 'spec_helper' </w:t>
-      </w:r>
-    </w:p>
-    <w:p>
-      <w:pPr>
-        <w:pStyle w:val="Commands"/>
-      </w:pPr>
-    </w:p>
-    <w:p>
-      <w:pPr>
-        <w:pStyle w:val="Commands"/>
-      </w:pPr>
-      <w:r>
-        <w:t xml:space="preserve">describe 'motd::default' </w:t>
-      </w:r>
-      <w:r>
-        <w:rPr>
-          <w:bCs/>
-        </w:rPr>
-        <w:t>do</w:t>
-      </w:r>
-    </w:p>
-    <w:p>
-      <w:pPr>
-        <w:pStyle w:val="Commands"/>
-      </w:pPr>
-      <w:r>
-        <w:t xml:space="preserve">  let(:chef_run) </w:t>
-      </w:r>
-      <w:r>
-        <w:t>{ ChefSpec::SoloRunner.converge(described_recipe) }</w:t>
-      </w:r>
-    </w:p>
-    <w:p>
-      <w:pPr>
-        <w:pStyle w:val="Commands"/>
-      </w:pPr>
-    </w:p>
-    <w:p>
-      <w:pPr>
-        <w:pStyle w:val="Commands"/>
-      </w:pPr>
-      <w:r>
-        <w:t xml:space="preserve">  it 'creates an motd correctly'</w:t>
-      </w:r>
-      <w:r>
-        <w:tab/>
-      </w:r>
-      <w:r>
-        <w:rPr>
-          <w:bCs/>
-        </w:rPr>
-        <w:t>do</w:t>
-      </w:r>
-    </w:p>
-    <w:p>
-      <w:pPr>
-        <w:pStyle w:val="Commands"/>
-      </w:pPr>
-      <w:r>
-        <w:t xml:space="preserve">    expect(chef_run).to create_template('/etc/motd').with(</w:t>
-      </w:r>
-    </w:p>
-    <w:p>
-      <w:pPr>
-        <w:pStyle w:val="Commands"/>
-      </w:pPr>
-      <w:r>
-        <w:t xml:space="preserve">      :user =&gt; 'root',</w:t>
-      </w:r>
-    </w:p>
-    <w:p>
-      <w:pPr>
-        <w:pStyle w:val="Commands"/>
-      </w:pPr>
-      <w:r>
-        <w:lastRenderedPageBreak/>
-        <w:t xml:space="preserve">      :group =&gt; 'root',</w:t>
-      </w:r>
-    </w:p>
-    <w:p>
-      <w:pPr>
-        <w:pStyle w:val="Commands"/>
-      </w:pPr>
-      <w:r>
-        <w:t xml:space="preserve">      :mode =&gt; '0644'</w:t>
-      </w:r>
-    </w:p>
-    <w:p>
-      <w:pPr>
-        <w:pStyle w:val="Commands"/>
-      </w:pPr>
-      <w:r>
-        <w:t xml:space="preserve">    )</w:t>
-      </w:r>
-    </w:p>
-    <w:p>
-      <w:pPr>
-        <w:pStyle w:val="Commands"/>
-        <w:rPr>
-          <w:bCs/>
-        </w:rPr>
-      </w:pPr>
-      <w:r>
-        <w:rPr>
-          <w:bCs/>
-        </w:rPr>
-        <w:t xml:space="preserve">  end </w:t>
-      </w:r>
-    </w:p>
-    <w:p>
-      <w:pPr>
-        <w:pStyle w:val="Commands"/>
-        <w:rPr>
-          <w:bCs/>
-        </w:rPr>
-      </w:pPr>
-      <w:r>
-        <w:rPr>
-          <w:bCs/>
-        </w:rPr>
-        <w:t>end</w:t>
-      </w:r>
-    </w:p>
-    <w:p>
-      <w:pPr>
-        <w:pStyle w:val="Commands"/>
-      </w:pPr>
-    </w:p>
-    <w:p>
-      <w:pPr>
-        <w:pStyle w:val="Commands"/>
-      </w:pPr>
-      <w:r>
-        <w:t>$ rspec</w:t>
-      </w:r>
-    </w:p>
-    <w:p>
-      <w:pPr>
-        <w:pStyle w:val="Commands"/>
-      </w:pPr>
-    </w:p>
-    <w:p>
-      <w:pPr>
-        <w:pStyle w:val="Commands"/>
-        <w:rPr>
-          <w:b/>
-        </w:rPr>
-      </w:pPr>
-      <w:r>
-        <w:rPr>
-          <w:b/>
-        </w:rPr>
-        <w:t>cookbooks/motd/recipes/default.rb</w:t>
-      </w:r>
-    </w:p>
-    <w:p>
-      <w:pPr>
-        <w:pStyle w:val="Commands"/>
-        <w:rPr>
-          <w:bCs/>
-        </w:rPr>
-      </w:pPr>
-      <w:r>
-        <w:t>template "/etc/motd</w:t>
-      </w:r>
-      <w:r>
-        <w:t xml:space="preserve">" </w:t>
-      </w:r>
-      <w:r>
-        <w:rPr>
-          <w:bCs/>
-        </w:rPr>
-        <w:t xml:space="preserve">do </w:t>
-      </w:r>
-    </w:p>
-    <w:p>
-      <w:pPr>
-        <w:pStyle w:val="Commands"/>
-      </w:pPr>
-      <w:r>
-        <w:rPr>
-          <w:bCs/>
-        </w:rPr>
-        <w:t xml:space="preserve">  </w:t>
-      </w:r>
-      <w:r>
-        <w:t>source "motd.erb"</w:t>
-      </w:r>
-    </w:p>
-    <w:p>
-      <w:pPr>
-        <w:pStyle w:val="Commands"/>
-      </w:pPr>
-      <w:r>
-        <w:t xml:space="preserve">  mode "0644"</w:t>
-      </w:r>
-    </w:p>
-    <w:p>
-      <w:pPr>
-        <w:pStyle w:val="Commands"/>
-      </w:pPr>
-      <w:r>
-        <w:t xml:space="preserve">  owner "root" </w:t>
-      </w:r>
-    </w:p>
-    <w:p>
-      <w:pPr>
-        <w:pStyle w:val="Commands"/>
-      </w:pPr>
-      <w:r>
-        <w:t xml:space="preserve">  group "root"</w:t>
-      </w:r>
-    </w:p>
-    <w:p>
-      <w:pPr>
-        <w:pStyle w:val="Commands"/>
-      </w:pPr>
-      <w:r>
-        <w:rPr>
-          <w:bCs/>
-        </w:rPr>
-        <w:t>end</w:t>
-      </w:r>
-    </w:p>
-    <w:p>
-      <w:pPr>
-        <w:pStyle w:val="Commands"/>
-      </w:pPr>
-    </w:p>
-    <w:p>
-      <w:pPr>
-        <w:pStyle w:val="Commands"/>
-      </w:pPr>
-      <w:r>
-        <w:t>$ rspec</w:t>
-      </w:r>
-    </w:p>
-    <w:p>
-      <w:pPr>
-        <w:pStyle w:val="Commands"/>
-      </w:pPr>
-      <w:r>
-        <w:t>$ knife cookbook upload motd</w:t>
-      </w:r>
-    </w:p>
-    <w:p>
-      <w:pPr>
-        <w:pStyle w:val="Commands"/>
-      </w:pPr>
-      <w:r>
-        <w:t>$ cd chef-repo</w:t>
-      </w:r>
-    </w:p>
-    <w:p>
-      <w:pPr>
-        <w:pStyle w:val="Commands"/>
-      </w:pPr>
-      <w:r>
-        <w:t>$ cd cookbooks/mailx</w:t>
-      </w:r>
-    </w:p>
-    <w:p>
-      <w:pPr>
-        <w:pStyle w:val="Commands"/>
-      </w:pPr>
-      <w:r>
-        <w:t>$ rspec --init</w:t>
-      </w:r>
-    </w:p>
-    <w:p>
-      <w:pPr>
-        <w:pStyle w:val="Commands"/>
-      </w:pPr>
-      <w:r>
-        <w:t>$ mkdir spec/unit</w:t>
-      </w:r>
-    </w:p>
-    <w:p>
-      <w:pPr>
-        <w:pStyle w:val="Commands"/>
-      </w:pPr>
-    </w:p>
-    <w:p>
-      <w:pPr>
-        <w:pStyle w:val="Commands"/>
-        <w:rPr>
-          <w:b/>
-        </w:rPr>
-      </w:pPr>
-      <w:r>
-        <w:rPr>
-          <w:b/>
-        </w:rPr>
-        <w:t>cookbooks/mailx/spec/spec_helper.rb</w:t>
-      </w:r>
-    </w:p>
-    <w:p>
-      <w:pPr>
-        <w:pStyle w:val="Commands"/>
-      </w:pPr>
-      <w:r>
-        <w:t>require 'chefspec'</w:t>
-      </w:r>
-    </w:p>
-    <w:p>
-      <w:pPr>
-        <w:pStyle w:val="Commands"/>
-      </w:pPr>
-      <w:r>
-        <w:t>ChefSpec::Coverage.start!</w:t>
-      </w:r>
-    </w:p>
-    <w:p>
-      <w:pPr>
-        <w:pStyle w:val="Commands"/>
-      </w:pPr>
-    </w:p>
-    <w:p>
-      <w:pPr>
-        <w:pStyle w:val="Commands"/>
-        <w:rPr>
-          <w:b/>
-        </w:rPr>
-      </w:pPr>
-      <w:r>
-        <w:rPr>
-          <w:b/>
-        </w:rPr>
-        <w:t>cookbooks/mailx/spec/unit/default_spec.rb</w:t>
-      </w:r>
-    </w:p>
-    <w:p>
-      <w:pPr>
-        <w:pStyle w:val="Commands"/>
-      </w:pPr>
-      <w:r>
-        <w:t>require 'spec_helper'</w:t>
-      </w:r>
-    </w:p>
-    <w:p>
-      <w:pPr>
-        <w:pStyle w:val="Commands"/>
-      </w:pPr>
-      <w:r>
-        <w:t xml:space="preserve">describe 'mailx::default' </w:t>
-      </w:r>
-      <w:r>
-        <w:rPr>
-          <w:bCs/>
-        </w:rPr>
-        <w:t>do</w:t>
-      </w:r>
-    </w:p>
-    <w:p>
-      <w:pPr>
-        <w:pStyle w:val="Commands"/>
-      </w:pPr>
-      <w:r>
-        <w:t xml:space="preserve">  context 'on Ubuntu' </w:t>
-      </w:r>
-      <w:r>
-        <w:rPr>
-          <w:bCs/>
-        </w:rPr>
-        <w:t>do</w:t>
-      </w:r>
-    </w:p>
-    <w:p>
-      <w:pPr>
-        <w:pStyle w:val="Commands"/>
-      </w:pPr>
-      <w:r>
-        <w:t xml:space="preserve">    let(:chef_run) do</w:t>
-      </w:r>
-    </w:p>
-    <w:p>
-      <w:pPr>
-        <w:pStyle w:val="Commands"/>
-      </w:pPr>
-      <w:r>
-        <w:t xml:space="preserve">      ChefSpec::SoloRunner.new({ :platform =&gt; 'ubuntu',</w:t>
-      </w:r>
-    </w:p>
-    <w:p>
-      <w:pPr>
-        <w:pStyle w:val="Commands"/>
-      </w:pPr>
-      <w:r>
-        <w:t xml:space="preserve">                             :version =&gt; '14.04'}).converge(described_recipe)</w:t>
-      </w:r>
-    </w:p>
-    <w:p>
-      <w:pPr>
-        <w:pStyle w:val="Commands"/>
-      </w:pPr>
-      <w:r>
-        <w:t xml:space="preserve">    end</w:t>
-      </w:r>
-    </w:p>
-    <w:p>
-      <w:pPr>
-        <w:pStyle w:val="Commands"/>
-      </w:pPr>
-      <w:r>
-        <w:t xml:space="preserve">    it 'should install the correct packages'</w:t>
-      </w:r>
-      <w:r>
-        <w:tab/>
-      </w:r>
-      <w:r>
-        <w:rPr>
-          <w:bCs/>
-        </w:rPr>
-        <w:t>do</w:t>
-      </w:r>
-    </w:p>
-    <w:p>
-      <w:pPr>
-        <w:pStyle w:val="Commands"/>
-      </w:pPr>
-      <w:r>
-        <w:rPr>
-          <w:bCs/>
-        </w:rPr>
-        <w:lastRenderedPageBreak/>
-        <w:t xml:space="preserve">      </w:t>
-      </w:r>
-      <w:r>
-        <w:t>expect(chef_run).to install_package('mailutils')</w:t>
-      </w:r>
-    </w:p>
-    <w:p>
-      <w:pPr>
-        <w:pStyle w:val="Commands"/>
-      </w:pPr>
-      <w:r>
-        <w:rPr>
-          <w:bCs/>
-        </w:rPr>
-        <w:t xml:space="preserve">    end</w:t>
-      </w:r>
-    </w:p>
-    <w:p>
-      <w:pPr>
-        <w:pStyle w:val="Commands"/>
-        <w:rPr>
-          <w:bCs/>
-        </w:rPr>
-      </w:pPr>
-      <w:r>
-        <w:rPr>
-          <w:bCs/>
-        </w:rPr>
-        <w:t xml:space="preserve">  end</w:t>
-      </w:r>
-    </w:p>
-    <w:p>
-      <w:pPr>
-        <w:pStyle w:val="Commands"/>
-      </w:pPr>
-      <w:r>
-        <w:t xml:space="preserve">  </w:t>
-      </w:r>
-      <w:r>
-        <w:t xml:space="preserve">context 'on CentOS' </w:t>
-      </w:r>
-      <w:r>
-        <w:rPr>
-          <w:b/>
+        <w:t xml:space="preserve">context 'on </w:t>
+      </w:r>
+      <w:r>
+        <w:t xml:space="preserve">CentOS' </w:t>
+      </w:r>
+      <w:r>
+        <w:rPr>
           <w:bCs/>
         </w:rPr>
         <w:t>do</w:t>
@@ -6384,57 +6363,250 @@
         <w:pStyle w:val="Commands"/>
       </w:pPr>
       <w:r>
-        <w:t xml:space="preserve">     ChefSpec::SoloRunner.new({:platform =&gt; 'centos', </w:t>
-      </w:r>
-    </w:p>
-    <w:p>
-      <w:pPr>
-        <w:pStyle w:val="Commands"/>
-      </w:pPr>
+        <w:t xml:space="preserve">      runner = </w:t>
+      </w:r>
+      <w:r>
+        <w:t>ChefSpec::</w:t>
+      </w:r>
+      <w:r>
+        <w:t>ServerRunner</w:t>
+      </w:r>
+      <w:r>
+        <w:t>.new({:platform =&gt; 'centos',</w:t>
+      </w:r>
+      <w:r>
+        <w:t xml:space="preserve"> </w:t>
+      </w:r>
+      <w:r>
+        <w:t>:version =&gt; '6.5'})</w:t>
+      </w:r>
+    </w:p>
+    <w:p>
+      <w:pPr>
+        <w:pStyle w:val="Commands"/>
+      </w:pPr>
+      <w:r>
+        <w:t xml:space="preserve">      runner</w:t>
+      </w:r>
+      <w:r>
+        <w:t>.converge(described_recipe)</w:t>
+      </w:r>
+    </w:p>
+    <w:p>
+      <w:pPr>
+        <w:pStyle w:val="Commands"/>
+      </w:pPr>
+      <w:r>
+        <w:t xml:space="preserve">   </w:t>
+      </w:r>
+      <w:r>
+        <w:t xml:space="preserve"> </w:t>
+      </w:r>
+      <w:r>
+        <w:t>end</w:t>
+      </w:r>
+    </w:p>
+    <w:p>
+      <w:pPr>
+        <w:pStyle w:val="Commands"/>
+      </w:pPr>
+    </w:p>
+    <w:p>
+      <w:pPr>
+        <w:pStyle w:val="Commands"/>
+      </w:pPr>
+      <w:r>
+        <w:t xml:space="preserve">    it 'should install the correct packages'</w:t>
+      </w:r>
       <w:r>
         <w:tab/>
       </w:r>
       <w:r>
-        <w:tab/>
-      </w:r>
-      <w:r>
-        <w:tab/>
-        <w:t>:version =&gt; '6.5'}).converge(described_recipe)</w:t>
-      </w:r>
-    </w:p>
-    <w:p>
-      <w:pPr>
-        <w:pStyle w:val="Commands"/>
-      </w:pPr>
-      <w:r>
-        <w:t xml:space="preserve">   </w:t>
-      </w:r>
-      <w:r>
-        <w:t xml:space="preserve"> </w:t>
-      </w:r>
-      <w:r>
+        <w:rPr>
+          <w:bCs/>
+        </w:rPr>
+        <w:t>do</w:t>
+      </w:r>
+    </w:p>
+    <w:p>
+      <w:pPr>
+        <w:pStyle w:val="Commands"/>
+      </w:pPr>
+      <w:r>
+        <w:t xml:space="preserve">      expect(chef_run).to install_package('mailx')</w:t>
+      </w:r>
+    </w:p>
+    <w:p>
+      <w:pPr>
+        <w:pStyle w:val="Commands"/>
+      </w:pPr>
+      <w:r>
+        <w:rPr>
+          <w:bCs/>
+        </w:rPr>
+        <w:t xml:space="preserve">    end</w:t>
+      </w:r>
+    </w:p>
+    <w:p>
+      <w:pPr>
+        <w:pStyle w:val="Commands"/>
+      </w:pPr>
+      <w:r>
+        <w:rPr>
+          <w:bCs/>
+        </w:rPr>
+        <w:t xml:space="preserve">  end</w:t>
+      </w:r>
+      <w:bookmarkStart w:id="0" w:name="_GoBack"/>
+      <w:bookmarkEnd w:id="0"/>
+    </w:p>
+    <w:p>
+      <w:pPr>
+        <w:pStyle w:val="Commands"/>
+        <w:rPr>
+          <w:bCs/>
+        </w:rPr>
+      </w:pPr>
+      <w:r>
+        <w:rPr>
+          <w:bCs/>
+        </w:rPr>
         <w:t>end</w:t>
       </w:r>
     </w:p>
     <w:p>
       <w:pPr>
         <w:pStyle w:val="Commands"/>
-      </w:pPr>
-      <w:r>
-        <w:t xml:space="preserve">   </w:t>
-      </w:r>
-      <w:r>
-        <w:t xml:space="preserve">  </w:t>
-      </w:r>
-      <w:r>
-        <w:t>it 'should install the correct packages'</w:t>
-      </w:r>
-      <w:r>
-        <w:tab/>
-      </w:r>
-      <w:r>
-        <w:rPr>
-          <w:b/>
+        <w:rPr>
+          <w:b/>
+          <w:bCs/>
+        </w:rPr>
+      </w:pPr>
+    </w:p>
+    <w:p>
+      <w:pPr>
+        <w:pStyle w:val="Commands"/>
+      </w:pPr>
+      <w:r>
+        <w:t>$ rspec</w:t>
+      </w:r>
+    </w:p>
+    <w:p>
+      <w:pPr>
+        <w:pStyle w:val="Commands"/>
+      </w:pPr>
+    </w:p>
+    <w:p>
+      <w:pPr>
+        <w:pStyle w:val="Commands"/>
+        <w:rPr>
+          <w:b/>
+        </w:rPr>
+      </w:pPr>
+      <w:r>
+        <w:rPr>
+          <w:b/>
+        </w:rPr>
+        <w:t>cookbooks/mailx/attributes/default.rb</w:t>
+      </w:r>
+    </w:p>
+    <w:p>
+      <w:pPr>
+        <w:pStyle w:val="Commands"/>
+      </w:pPr>
+      <w:r>
+        <w:rPr>
+          <w:bCs/>
+        </w:rPr>
+        <w:t xml:space="preserve">case </w:t>
+      </w:r>
+      <w:r>
+        <w:t>node['platform']</w:t>
+      </w:r>
+    </w:p>
+    <w:p>
+      <w:pPr>
+        <w:pStyle w:val="Commands"/>
+      </w:pPr>
+      <w:r>
+        <w:rPr>
+          <w:bCs/>
+        </w:rPr>
+        <w:t xml:space="preserve">  when </w:t>
+      </w:r>
+      <w:r>
+        <w:t>"ubuntu"</w:t>
+      </w:r>
+    </w:p>
+    <w:p>
+      <w:pPr>
+        <w:pStyle w:val="Commands"/>
+      </w:pPr>
+      <w:r>
+        <w:t xml:space="preserve">    default['mailx']['mailx-package'] = "mailutils"</w:t>
+      </w:r>
+    </w:p>
+    <w:p>
+      <w:pPr>
+        <w:pStyle w:val="Commands"/>
+      </w:pPr>
+      <w:r>
+        <w:rPr>
+          <w:bCs/>
+        </w:rPr>
+        <w:t xml:space="preserve">  when </w:t>
+      </w:r>
+      <w:r>
+        <w:t>"centos"</w:t>
+      </w:r>
+    </w:p>
+    <w:p>
+      <w:pPr>
+        <w:pStyle w:val="Commands"/>
+      </w:pPr>
+      <w:r>
+        <w:t xml:space="preserve">    default['mailx']['mailx-package'] = "mailx"</w:t>
+      </w:r>
+    </w:p>
+    <w:p>
+      <w:pPr>
+        <w:pStyle w:val="Commands"/>
+      </w:pPr>
+      <w:r>
+        <w:rPr>
+          <w:bCs/>
+        </w:rPr>
+        <w:t xml:space="preserve"> end</w:t>
+      </w:r>
+    </w:p>
+    <w:p>
+      <w:pPr>
+        <w:pStyle w:val="Commands"/>
+      </w:pPr>
+    </w:p>
+    <w:p>
+      <w:pPr>
+        <w:pStyle w:val="Commands"/>
+        <w:rPr>
+          <w:b/>
+        </w:rPr>
+      </w:pPr>
+      <w:r>
+        <w:rPr>
+          <w:b/>
+        </w:rPr>
+        <w:t>cookbooks/mailx/recipes/default.rb</w:t>
+      </w:r>
+    </w:p>
+    <w:p>
+      <w:pPr>
+        <w:pStyle w:val="Commands"/>
+      </w:pPr>
+      <w:r>
+        <w:t xml:space="preserve">package node['mailx']['mailx-package'] </w:t>
+      </w:r>
+      <w:r>
+        <w:rPr>
           <w:bCs/>
         </w:rPr>
         <w:t>do</w:t>
@@ -6445,33 +6617,15 @@
         <w:pStyle w:val="Commands"/>
       </w:pPr>
       <w:r>
-        <w:t xml:space="preserve">       </w:t>
-      </w:r>
-      <w:r>
-        <w:t>expect(chef_run).to install_package('mailx')</w:t>
-      </w:r>
-    </w:p>
-    <w:p>
-      <w:pPr>
-        <w:pStyle w:val="Commands"/>
-      </w:pPr>
-      <w:r>
-        <w:rPr>
-          <w:b/>
-          <w:bCs/>
-        </w:rPr>
-        <w:t xml:space="preserve">    </w:t>
-      </w:r>
-      <w:r>
-        <w:rPr>
-          <w:b/>
-          <w:bCs/>
-        </w:rPr>
-        <w:t xml:space="preserve"> </w:t>
-      </w:r>
-      <w:r>
-        <w:rPr>
-          <w:b/>
+        <w:t xml:space="preserve">  action :install</w:t>
+      </w:r>
+    </w:p>
+    <w:p>
+      <w:pPr>
+        <w:pStyle w:val="Commands"/>
+      </w:pPr>
+      <w:r>
+        <w:rPr>
           <w:bCs/>
         </w:rPr>
         <w:t>end</w:t>
@@ -6481,38 +6635,6 @@
       <w:pPr>
         <w:pStyle w:val="Commands"/>
       </w:pPr>
-      <w:r>
-        <w:rPr>
-          <w:b/>
-          <w:bCs/>
-        </w:rPr>
-        <w:t xml:space="preserve">  end</w:t>
-      </w:r>
-    </w:p>
-    <w:p>
-      <w:pPr>
-        <w:pStyle w:val="Commands"/>
-        <w:rPr>
-          <w:b/>
-          <w:bCs/>
-        </w:rPr>
-      </w:pPr>
-      <w:r>
-        <w:rPr>
-          <w:b/>
-          <w:bCs/>
-        </w:rPr>
-        <w:t>end</w:t>
-      </w:r>
-    </w:p>
-    <w:p>
-      <w:pPr>
-        <w:pStyle w:val="Commands"/>
-        <w:rPr>
-          <w:b/>
-          <w:bCs/>
-        </w:rPr>
-      </w:pPr>
     </w:p>
     <w:p>
       <w:pPr>
@@ -6522,162 +6644,10 @@
         <w:t>$ rspec</w:t>
       </w:r>
     </w:p>
-    <w:p>
-      <w:pPr>
-        <w:pStyle w:val="Commands"/>
-      </w:pPr>
-    </w:p>
-    <w:p>
-      <w:pPr>
-        <w:pStyle w:val="Commands"/>
-        <w:rPr>
-          <w:b/>
-        </w:rPr>
-      </w:pPr>
-      <w:r>
-        <w:rPr>
-          <w:b/>
-        </w:rPr>
-        <w:t>cookbooks/mailx/attributes/default.rb</w:t>
-      </w:r>
-    </w:p>
-    <w:p>
-      <w:pPr>
-        <w:pStyle w:val="Commands"/>
-      </w:pPr>
-      <w:r>
-        <w:rPr>
-          <w:bCs/>
-        </w:rPr>
-        <w:t xml:space="preserve">case </w:t>
-      </w:r>
-      <w:r>
-        <w:t>node['platform']</w:t>
-      </w:r>
-    </w:p>
-    <w:p>
-      <w:pPr>
-        <w:pStyle w:val="Commands"/>
-      </w:pPr>
-      <w:r>
-        <w:rPr>
-          <w:bCs/>
-        </w:rPr>
-        <w:t xml:space="preserve">  when </w:t>
-      </w:r>
-      <w:r>
-        <w:t>"ubuntu"</w:t>
-      </w:r>
-    </w:p>
-    <w:p>
-      <w:pPr>
-        <w:pStyle w:val="Commands"/>
-      </w:pPr>
-      <w:r>
-        <w:t xml:space="preserve">    default['mailx']['mailx-package'] = "mailutils"</w:t>
-      </w:r>
-    </w:p>
-    <w:p>
-      <w:pPr>
-        <w:pStyle w:val="Commands"/>
-      </w:pPr>
-      <w:r>
-        <w:rPr>
-          <w:bCs/>
-        </w:rPr>
-        <w:t xml:space="preserve">  when </w:t>
-      </w:r>
-      <w:r>
-        <w:t>"centos"</w:t>
-      </w:r>
-    </w:p>
-    <w:p>
-      <w:pPr>
-        <w:pStyle w:val="Commands"/>
-      </w:pPr>
-      <w:r>
-        <w:t xml:space="preserve">    default['mailx']['mailx-package'] = "mailx"</w:t>
-      </w:r>
-    </w:p>
-    <w:p>
-      <w:pPr>
-        <w:pStyle w:val="Commands"/>
-      </w:pPr>
-      <w:r>
-        <w:rPr>
-          <w:bCs/>
-        </w:rPr>
-        <w:t xml:space="preserve"> end</w:t>
-      </w:r>
-    </w:p>
-    <w:p>
-      <w:pPr>
-        <w:pStyle w:val="Commands"/>
-      </w:pPr>
-    </w:p>
-    <w:p>
-      <w:pPr>
-        <w:pStyle w:val="Commands"/>
-        <w:rPr>
-          <w:b/>
-        </w:rPr>
-      </w:pPr>
-      <w:r>
-        <w:rPr>
-          <w:b/>
-        </w:rPr>
-        <w:t>cookbooks/mailx/recipes/default.rb</w:t>
-      </w:r>
-    </w:p>
-    <w:p>
-      <w:pPr>
-        <w:pStyle w:val="Commands"/>
-      </w:pPr>
-      <w:r>
-        <w:t xml:space="preserve">package node['mailx']['mailx-package'] </w:t>
-      </w:r>
-      <w:r>
-        <w:rPr>
-          <w:bCs/>
-        </w:rPr>
-        <w:t>do</w:t>
-      </w:r>
-    </w:p>
-    <w:p>
-      <w:pPr>
-        <w:pStyle w:val="Commands"/>
-      </w:pPr>
-      <w:r>
-        <w:t xml:space="preserve">  action :install</w:t>
-      </w:r>
-    </w:p>
-    <w:p>
-      <w:pPr>
-        <w:pStyle w:val="Commands"/>
-      </w:pPr>
-      <w:r>
-        <w:rPr>
-          <w:bCs/>
-        </w:rPr>
-        <w:t>end</w:t>
-      </w:r>
-    </w:p>
-    <w:p>
-      <w:pPr>
-        <w:pStyle w:val="Commands"/>
-      </w:pPr>
-    </w:p>
-    <w:p>
-      <w:pPr>
-        <w:pStyle w:val="Commands"/>
-      </w:pPr>
-      <w:r>
-        <w:t>$ rspec</w:t>
-      </w:r>
-    </w:p>
+    <w:p/>
     <w:sectPr>
-      <w:headerReference w:type="default" r:id="rId21"/>
-      <w:footerReference w:type="default" r:id="rId22"/>
+      <w:headerReference w:type="default" r:id="rId19"/>
+      <w:footerReference w:type="default" r:id="rId20"/>
       <w:pgSz w:w="12240" w:h="15840"/>
       <w:pgMar w:top="1620" w:right="1080" w:bottom="1440" w:left="1440" w:header="720" w:footer="720" w:gutter="0"/>
       <w:cols w:space="720"/>
@@ -6779,7 +6749,7 @@
         <w:rStyle w:val="PageNumber"/>
         <w:noProof/>
       </w:rPr>
-      <w:t>21</w:t>
+      <w:t>3</w:t>
     </w:r>
     <w:r>
       <w:rPr>
@@ -7596,11 +7566,13 @@
   <w:style w:type="paragraph" w:default="1" w:styleId="Normal">
     <w:name w:val="Normal"/>
     <w:qFormat/>
+    <w:rsid w:val="00944A51"/>
   </w:style>
   <w:style w:type="paragraph" w:styleId="Heading1">
     <w:name w:val="heading 1"/>
     <w:basedOn w:val="Normal1"/>
     <w:next w:val="Normal1"/>
+    <w:link w:val="Heading1Char"/>
     <w:rsid w:val="0085105C"/>
     <w:pPr>
       <w:pageBreakBefore/>
@@ -8077,6 +8049,19 @@
       <w:lang w:eastAsia="en-US"/>
     </w:rPr>
   </w:style>
+  <w:style w:type="character" w:customStyle="1" w:styleId="Heading1Char">
+    <w:name w:val="Heading 1 Char"/>
+    <w:basedOn w:val="DefaultParagraphFont"/>
+    <w:link w:val="Heading1"/>
+    <w:rsid w:val="00944A51"/>
+    <w:rPr>
+      <w:rFonts w:ascii="Trebuchet MS" w:eastAsia="Trebuchet MS" w:hAnsi="Trebuchet MS" w:cs="Trebuchet MS"/>
+      <w:color w:val="000000"/>
+      <w:sz w:val="32"/>
+      <w:szCs w:val="26"/>
+      <w:u w:val="single"/>
+    </w:rPr>
+  </w:style>
 </w:styles>
 </file>
 
@@ -8244,11 +8229,13 @@
   <w:style w:type="paragraph" w:default="1" w:styleId="Normal">
     <w:name w:val="Normal"/>
     <w:qFormat/>
+    <w:rsid w:val="00944A51"/>
   </w:style>
   <w:style w:type="paragraph" w:styleId="Heading1">
     <w:name w:val="heading 1"/>
     <w:basedOn w:val="Normal1"/>
     <w:next w:val="Normal1"/>
+    <w:link w:val="Heading1Char"/>
     <w:rsid w:val="0085105C"/>
     <w:pPr>
       <w:pageBreakBefore/>
@@ -8725,6 +8712,19 @@
       <w:lang w:eastAsia="en-US"/>
     </w:rPr>
   </w:style>
+  <w:style w:type="character" w:customStyle="1" w:styleId="Heading1Char">
+    <w:name w:val="Heading 1 Char"/>
+    <w:basedOn w:val="DefaultParagraphFont"/>
+    <w:link w:val="Heading1"/>
+    <w:rsid w:val="00944A51"/>
+    <w:rPr>
+      <w:rFonts w:ascii="Trebuchet MS" w:eastAsia="Trebuchet MS" w:hAnsi="Trebuchet MS" w:cs="Trebuchet MS"/>
+      <w:color w:val="000000"/>
+      <w:sz w:val="32"/>
+      <w:szCs w:val="26"/>
+      <w:u w:val="single"/>
+    </w:rPr>
+  </w:style>
 </w:styles>
 </file>
 

</xml_diff>